<commit_message>
Se actualizan archivos sprint 2
</commit_message>
<xml_diff>
--- a/SPRINT 2/6-Pruebas/Plan de Pruebas.docx
+++ b/SPRINT 2/6-Pruebas/Plan de Pruebas.docx
@@ -264,15 +264,7 @@
           <w:sz w:val="24"/>
           <w:szCs w:val="24"/>
         </w:rPr>
-        <w:t>2</w:t>
-      </w:r>
-      <w:r>
-        <w:rPr>
-          <w:rFonts w:ascii="Arial" w:hAnsi="Arial" w:cs="Arial"/>
-          <w:sz w:val="24"/>
-          <w:szCs w:val="24"/>
-        </w:rPr>
-        <w:t>2</w:t>
+        <w:t>21</w:t>
       </w:r>
       <w:r>
         <w:rPr>
@@ -289,7 +281,7 @@
           <w:sz w:val="24"/>
           <w:szCs w:val="24"/>
         </w:rPr>
-        <w:t>Agosto</w:t>
+        <w:t>Septiembre</w:t>
       </w:r>
       <w:proofErr w:type="gramEnd"/>
       <w:r>
@@ -318,7 +310,6 @@
           <w:sz w:val="24"/>
           <w:szCs w:val="24"/>
         </w:rPr>
-        <w:lastRenderedPageBreak/>
         <w:t>Tabla de Contenido</w:t>
       </w:r>
     </w:p>
@@ -1053,8 +1044,6 @@
         </w:rPr>
       </w:pPr>
       <w:bookmarkStart w:id="0" w:name="_Toc491357125"/>
-      <w:bookmarkStart w:id="1" w:name="_GoBack"/>
-      <w:bookmarkEnd w:id="1"/>
       <w:r>
         <w:rPr>
           <w:rFonts w:ascii="Arial" w:hAnsi="Arial" w:cs="Arial"/>
@@ -1062,7 +1051,6 @@
           <w:sz w:val="24"/>
           <w:szCs w:val="24"/>
         </w:rPr>
-        <w:lastRenderedPageBreak/>
         <w:t>Historial de Cambios</w:t>
       </w:r>
       <w:bookmarkEnd w:id="0"/>
@@ -1248,11 +1236,6 @@
               <w:t>22/08/17</w:t>
             </w:r>
           </w:p>
-        </w:tc>
-        <w:tc>
-          <w:tcPr>
-            <w:tcW w:w="1332" w:type="dxa"/>
-          </w:tcPr>
           <w:p>
             <w:pPr>
               <w:pStyle w:val="Prrafodelista"/>
@@ -1269,7 +1252,39 @@
                 <w:sz w:val="24"/>
                 <w:szCs w:val="24"/>
               </w:rPr>
-              <w:t>1.0</w:t>
+              <w:t>21/09/17</w:t>
+            </w:r>
+          </w:p>
+        </w:tc>
+        <w:tc>
+          <w:tcPr>
+            <w:tcW w:w="1332" w:type="dxa"/>
+          </w:tcPr>
+          <w:p>
+            <w:pPr>
+              <w:pStyle w:val="Prrafodelista"/>
+              <w:ind w:left="0"/>
+              <w:rPr>
+                <w:rFonts w:ascii="Arial" w:hAnsi="Arial" w:cs="Arial"/>
+                <w:sz w:val="24"/>
+                <w:szCs w:val="24"/>
+              </w:rPr>
+            </w:pPr>
+            <w:r>
+              <w:rPr>
+                <w:rFonts w:ascii="Arial" w:hAnsi="Arial" w:cs="Arial"/>
+                <w:sz w:val="24"/>
+                <w:szCs w:val="24"/>
+              </w:rPr>
+              <w:t>2</w:t>
+            </w:r>
+            <w:r>
+              <w:rPr>
+                <w:rFonts w:ascii="Arial" w:hAnsi="Arial" w:cs="Arial"/>
+                <w:sz w:val="24"/>
+                <w:szCs w:val="24"/>
+              </w:rPr>
+              <w:t>.0</w:t>
             </w:r>
           </w:p>
         </w:tc>
@@ -1373,7 +1388,7 @@
           <w:szCs w:val="24"/>
         </w:rPr>
       </w:pPr>
-      <w:bookmarkStart w:id="2" w:name="_Toc491357126"/>
+      <w:bookmarkStart w:id="1" w:name="_Toc491357126"/>
       <w:r>
         <w:rPr>
           <w:rFonts w:ascii="Arial" w:hAnsi="Arial" w:cs="Arial"/>
@@ -1383,7 +1398,7 @@
         </w:rPr>
         <w:t>Formato Preliminar del Documento</w:t>
       </w:r>
-      <w:bookmarkEnd w:id="2"/>
+      <w:bookmarkEnd w:id="1"/>
     </w:p>
     <w:p>
       <w:pPr>
@@ -1395,6 +1410,30 @@
           <w:szCs w:val="24"/>
         </w:rPr>
       </w:pPr>
+    </w:p>
+    <w:p>
+      <w:pPr>
+        <w:pStyle w:val="Prrafodelista"/>
+        <w:numPr>
+          <w:ilvl w:val="1"/>
+          <w:numId w:val="2"/>
+        </w:numPr>
+        <w:rPr>
+          <w:rFonts w:ascii="Arial" w:hAnsi="Arial" w:cs="Arial"/>
+          <w:b/>
+          <w:sz w:val="24"/>
+          <w:szCs w:val="24"/>
+        </w:rPr>
+      </w:pPr>
+      <w:r>
+        <w:rPr>
+          <w:rFonts w:ascii="Arial" w:hAnsi="Arial" w:cs="Arial"/>
+          <w:b/>
+          <w:sz w:val="24"/>
+          <w:szCs w:val="24"/>
+        </w:rPr>
+        <w:t>Primer Sprint</w:t>
+      </w:r>
     </w:p>
     <w:tbl>
       <w:tblPr>
@@ -2839,7 +2878,6 @@
                 <w:szCs w:val="24"/>
                 <w:lang w:val="es-ES"/>
               </w:rPr>
-              <w:lastRenderedPageBreak/>
               <w:t>Aprobó:</w:t>
             </w:r>
           </w:p>
@@ -3521,10 +3559,9 @@
       <w:pPr>
         <w:pStyle w:val="Prrafodelista"/>
         <w:numPr>
-          <w:ilvl w:val="0"/>
+          <w:ilvl w:val="1"/>
           <w:numId w:val="2"/>
         </w:numPr>
-        <w:outlineLvl w:val="0"/>
         <w:rPr>
           <w:rFonts w:ascii="Arial" w:hAnsi="Arial" w:cs="Arial"/>
           <w:b/>
@@ -3532,7 +3569,6 @@
           <w:szCs w:val="24"/>
         </w:rPr>
       </w:pPr>
-      <w:bookmarkStart w:id="3" w:name="_Toc491357127"/>
       <w:r>
         <w:rPr>
           <w:rFonts w:ascii="Arial" w:hAnsi="Arial" w:cs="Arial"/>
@@ -3540,151 +3576,2164 @@
           <w:sz w:val="24"/>
           <w:szCs w:val="24"/>
         </w:rPr>
-        <w:t>Introducción</w:t>
-      </w:r>
-      <w:bookmarkEnd w:id="3"/>
-    </w:p>
-    <w:p>
-      <w:pPr>
-        <w:pStyle w:val="Prrafodelista"/>
-        <w:ind w:left="1080"/>
-        <w:rPr>
-          <w:rFonts w:ascii="Arial" w:hAnsi="Arial" w:cs="Arial"/>
-          <w:sz w:val="24"/>
-          <w:szCs w:val="24"/>
-        </w:rPr>
-      </w:pPr>
-    </w:p>
-    <w:p>
-      <w:pPr>
-        <w:pStyle w:val="Prrafodelista"/>
-        <w:ind w:left="1080"/>
-        <w:jc w:val="both"/>
-        <w:rPr>
-          <w:rFonts w:ascii="Arial" w:hAnsi="Arial" w:cs="Arial"/>
-          <w:sz w:val="24"/>
-          <w:szCs w:val="24"/>
-        </w:rPr>
-      </w:pPr>
-      <w:r>
-        <w:rPr>
-          <w:rFonts w:ascii="Arial" w:hAnsi="Arial" w:cs="Arial"/>
-          <w:sz w:val="24"/>
-          <w:szCs w:val="24"/>
-        </w:rPr>
-        <w:t>El</w:t>
-      </w:r>
-      <w:r>
-        <w:rPr>
-          <w:rFonts w:ascii="Arial" w:hAnsi="Arial" w:cs="Arial"/>
-          <w:sz w:val="24"/>
-          <w:szCs w:val="24"/>
-        </w:rPr>
-        <w:t xml:space="preserve"> plan de pruebas de Software que se elabora </w:t>
-      </w:r>
-      <w:r>
-        <w:rPr>
-          <w:rFonts w:ascii="Arial" w:hAnsi="Arial" w:cs="Arial"/>
-          <w:sz w:val="24"/>
-          <w:szCs w:val="24"/>
-        </w:rPr>
-        <w:t>en</w:t>
-      </w:r>
-      <w:r>
-        <w:rPr>
-          <w:rFonts w:ascii="Arial" w:hAnsi="Arial" w:cs="Arial"/>
-          <w:sz w:val="24"/>
-          <w:szCs w:val="24"/>
-        </w:rPr>
-        <w:t xml:space="preserve"> este proyecto es con el fin de especificar qué elementos o componentes se van a probar para la validación y verifi</w:t>
-      </w:r>
-      <w:r>
-        <w:rPr>
-          <w:rFonts w:ascii="Arial" w:hAnsi="Arial" w:cs="Arial"/>
-          <w:sz w:val="24"/>
-          <w:szCs w:val="24"/>
-        </w:rPr>
-        <w:t xml:space="preserve">cación de los requerimientos de la </w:t>
-      </w:r>
-      <w:r>
-        <w:rPr>
-          <w:rFonts w:ascii="Arial" w:hAnsi="Arial" w:cs="Arial"/>
-          <w:b/>
-          <w:sz w:val="24"/>
-          <w:szCs w:val="24"/>
-        </w:rPr>
-        <w:t>Herramienta Tecnológica para el hallazgo de objetos perdidos dentro de la universidad tecnológica de Pereira</w:t>
-      </w:r>
-      <w:r>
-        <w:rPr>
-          <w:rFonts w:ascii="Arial" w:hAnsi="Arial" w:cs="Arial"/>
-          <w:b/>
-          <w:sz w:val="24"/>
-          <w:szCs w:val="24"/>
-        </w:rPr>
-        <w:t>.</w:t>
-      </w:r>
-      <w:r>
-        <w:rPr>
-          <w:rFonts w:ascii="Arial" w:hAnsi="Arial" w:cs="Arial"/>
-          <w:sz w:val="24"/>
-          <w:szCs w:val="24"/>
-        </w:rPr>
-        <w:t xml:space="preserve"> Además, a través del plan de pruebas se puede continuar con la trazabilidad de los requerimientos, con lo cual el grupo de </w:t>
-      </w:r>
-      <w:r>
-        <w:rPr>
-          <w:rFonts w:ascii="Arial" w:hAnsi="Arial" w:cs="Arial"/>
-          <w:sz w:val="24"/>
-          <w:szCs w:val="24"/>
-        </w:rPr>
-        <w:t>trabajo</w:t>
-      </w:r>
-      <w:r>
-        <w:rPr>
-          <w:rFonts w:ascii="Arial" w:hAnsi="Arial" w:cs="Arial"/>
-          <w:sz w:val="24"/>
-          <w:szCs w:val="24"/>
-        </w:rPr>
-        <w:t xml:space="preserve"> identifica el avance logrado para la entrega del </w:t>
-      </w:r>
-      <w:r>
-        <w:rPr>
-          <w:rFonts w:ascii="Arial" w:hAnsi="Arial" w:cs="Arial"/>
-          <w:sz w:val="24"/>
-          <w:szCs w:val="24"/>
-        </w:rPr>
-        <w:t>primer sprint</w:t>
-      </w:r>
-      <w:r>
-        <w:rPr>
-          <w:rFonts w:ascii="Arial" w:hAnsi="Arial" w:cs="Arial"/>
-          <w:sz w:val="24"/>
-          <w:szCs w:val="24"/>
-        </w:rPr>
-        <w:t>.</w:t>
+        <w:t>Segundo Sprint</w:t>
       </w:r>
     </w:p>
-    <w:p>
-      <w:pPr>
-        <w:pStyle w:val="Prrafodelista"/>
-        <w:ind w:left="1080"/>
-        <w:jc w:val="both"/>
-        <w:rPr>
-          <w:rFonts w:ascii="Arial" w:hAnsi="Arial" w:cs="Arial"/>
-          <w:sz w:val="24"/>
-          <w:szCs w:val="24"/>
-        </w:rPr>
-      </w:pPr>
-      <w:r>
-        <w:rPr>
-          <w:rFonts w:ascii="Arial" w:hAnsi="Arial" w:cs="Arial"/>
-          <w:sz w:val="24"/>
-          <w:szCs w:val="24"/>
-        </w:rPr>
-        <w:t>Al desarrollar el plan de pruebas, se puede obtener información sobre los errores, defectos o fallas que tiene el prototipo, así se realizan las correcciones pertinentes, según el caso y se asegura la calidad del producto que se está entregando. El plan de pruebas se aplica sobre el producto, es decir, el código del sistema.</w:t>
-      </w:r>
-    </w:p>
+    <w:tbl>
+      <w:tblPr>
+        <w:tblW w:w="9473" w:type="dxa"/>
+        <w:jc w:val="center"/>
+        <w:tblBorders>
+          <w:top w:val="single" w:sz="4" w:space="0" w:color="auto"/>
+          <w:left w:val="single" w:sz="4" w:space="0" w:color="auto"/>
+          <w:bottom w:val="single" w:sz="4" w:space="0" w:color="auto"/>
+          <w:right w:val="single" w:sz="4" w:space="0" w:color="auto"/>
+          <w:insideH w:val="single" w:sz="4" w:space="0" w:color="auto"/>
+          <w:insideV w:val="single" w:sz="4" w:space="0" w:color="auto"/>
+        </w:tblBorders>
+        <w:tblLayout w:type="fixed"/>
+        <w:tblCellMar>
+          <w:left w:w="70" w:type="dxa"/>
+          <w:right w:w="70" w:type="dxa"/>
+        </w:tblCellMar>
+        <w:tblLook w:val="0000" w:firstRow="0" w:lastRow="0" w:firstColumn="0" w:lastColumn="0" w:noHBand="0" w:noVBand="0"/>
+      </w:tblPr>
+      <w:tblGrid>
+        <w:gridCol w:w="778"/>
+        <w:gridCol w:w="1089"/>
+        <w:gridCol w:w="1320"/>
+        <w:gridCol w:w="1276"/>
+        <w:gridCol w:w="142"/>
+        <w:gridCol w:w="1176"/>
+        <w:gridCol w:w="100"/>
+        <w:gridCol w:w="1266"/>
+        <w:gridCol w:w="2278"/>
+        <w:gridCol w:w="48"/>
+      </w:tblGrid>
+      <w:tr>
+        <w:trPr>
+          <w:jc w:val="center"/>
+        </w:trPr>
+        <w:tc>
+          <w:tcPr>
+            <w:tcW w:w="1867" w:type="dxa"/>
+            <w:gridSpan w:val="2"/>
+            <w:shd w:val="clear" w:color="auto" w:fill="auto"/>
+            <w:vAlign w:val="center"/>
+          </w:tcPr>
+          <w:p>
+            <w:pPr>
+              <w:tabs>
+                <w:tab w:val="left" w:pos="2880"/>
+              </w:tabs>
+              <w:spacing w:line="276" w:lineRule="auto"/>
+              <w:ind w:right="178"/>
+              <w:rPr>
+                <w:rFonts w:ascii="Arial" w:hAnsi="Arial" w:cs="Arial"/>
+                <w:sz w:val="24"/>
+                <w:szCs w:val="24"/>
+              </w:rPr>
+            </w:pPr>
+            <w:r>
+              <w:rPr>
+                <w:rFonts w:ascii="Arial" w:hAnsi="Arial" w:cs="Arial"/>
+                <w:sz w:val="24"/>
+                <w:szCs w:val="24"/>
+              </w:rPr>
+              <w:t>Título:</w:t>
+            </w:r>
+          </w:p>
+        </w:tc>
+        <w:tc>
+          <w:tcPr>
+            <w:tcW w:w="7606" w:type="dxa"/>
+            <w:gridSpan w:val="8"/>
+            <w:shd w:val="clear" w:color="auto" w:fill="auto"/>
+          </w:tcPr>
+          <w:p>
+            <w:pPr>
+              <w:spacing w:line="276" w:lineRule="auto"/>
+              <w:ind w:right="202"/>
+              <w:rPr>
+                <w:rFonts w:ascii="Arial" w:hAnsi="Arial" w:cs="Arial"/>
+                <w:bCs/>
+                <w:sz w:val="24"/>
+                <w:szCs w:val="24"/>
+              </w:rPr>
+            </w:pPr>
+            <w:r>
+              <w:rPr>
+                <w:rFonts w:ascii="Arial" w:hAnsi="Arial" w:cs="Arial"/>
+                <w:bCs/>
+                <w:sz w:val="24"/>
+                <w:szCs w:val="24"/>
+              </w:rPr>
+              <w:t xml:space="preserve">Plan de pruebas </w:t>
+            </w:r>
+            <w:r>
+              <w:rPr>
+                <w:rFonts w:ascii="Arial" w:hAnsi="Arial" w:cs="Arial"/>
+                <w:bCs/>
+                <w:sz w:val="24"/>
+                <w:szCs w:val="24"/>
+              </w:rPr>
+              <w:t>de Herramienta Tecnológica para el hallazgo de objetos perdidos dentro de la universidad tecnológica de Pereira</w:t>
+            </w:r>
+            <w:r>
+              <w:rPr>
+                <w:rFonts w:ascii="Arial" w:hAnsi="Arial" w:cs="Arial"/>
+                <w:sz w:val="24"/>
+                <w:szCs w:val="24"/>
+              </w:rPr>
+              <w:t xml:space="preserve"> – </w:t>
+            </w:r>
+            <w:r>
+              <w:rPr>
+                <w:rFonts w:ascii="Arial" w:hAnsi="Arial" w:cs="Arial"/>
+                <w:sz w:val="24"/>
+                <w:szCs w:val="24"/>
+              </w:rPr>
+              <w:t>Segundo</w:t>
+            </w:r>
+            <w:r>
+              <w:rPr>
+                <w:rFonts w:ascii="Arial" w:hAnsi="Arial" w:cs="Arial"/>
+                <w:sz w:val="24"/>
+                <w:szCs w:val="24"/>
+              </w:rPr>
+              <w:t xml:space="preserve"> Sprint</w:t>
+            </w:r>
+          </w:p>
+        </w:tc>
+      </w:tr>
+      <w:tr>
+        <w:trPr>
+          <w:jc w:val="center"/>
+        </w:trPr>
+        <w:tc>
+          <w:tcPr>
+            <w:tcW w:w="1867" w:type="dxa"/>
+            <w:gridSpan w:val="2"/>
+            <w:shd w:val="clear" w:color="auto" w:fill="auto"/>
+            <w:vAlign w:val="center"/>
+          </w:tcPr>
+          <w:p>
+            <w:pPr>
+              <w:tabs>
+                <w:tab w:val="left" w:pos="2880"/>
+              </w:tabs>
+              <w:spacing w:line="276" w:lineRule="auto"/>
+              <w:ind w:right="178"/>
+              <w:rPr>
+                <w:rFonts w:ascii="Arial" w:hAnsi="Arial" w:cs="Arial"/>
+                <w:sz w:val="24"/>
+                <w:szCs w:val="24"/>
+              </w:rPr>
+            </w:pPr>
+            <w:r>
+              <w:rPr>
+                <w:rFonts w:ascii="Arial" w:hAnsi="Arial" w:cs="Arial"/>
+                <w:sz w:val="24"/>
+                <w:szCs w:val="24"/>
+              </w:rPr>
+              <w:t xml:space="preserve">Fecha elaboración </w:t>
+            </w:r>
+          </w:p>
+        </w:tc>
+        <w:tc>
+          <w:tcPr>
+            <w:tcW w:w="7606" w:type="dxa"/>
+            <w:gridSpan w:val="8"/>
+            <w:shd w:val="clear" w:color="auto" w:fill="auto"/>
+            <w:vAlign w:val="center"/>
+          </w:tcPr>
+          <w:p>
+            <w:pPr>
+              <w:tabs>
+                <w:tab w:val="left" w:pos="2880"/>
+              </w:tabs>
+              <w:spacing w:line="276" w:lineRule="auto"/>
+              <w:ind w:right="178"/>
+              <w:rPr>
+                <w:rFonts w:ascii="Arial" w:hAnsi="Arial" w:cs="Arial"/>
+                <w:sz w:val="24"/>
+                <w:szCs w:val="24"/>
+              </w:rPr>
+            </w:pPr>
+            <w:r>
+              <w:rPr>
+                <w:rFonts w:ascii="Arial" w:hAnsi="Arial" w:cs="Arial"/>
+                <w:sz w:val="24"/>
+                <w:szCs w:val="24"/>
+              </w:rPr>
+              <w:t>21</w:t>
+            </w:r>
+            <w:r>
+              <w:rPr>
+                <w:rFonts w:ascii="Arial" w:hAnsi="Arial" w:cs="Arial"/>
+                <w:sz w:val="24"/>
+                <w:szCs w:val="24"/>
+              </w:rPr>
+              <w:t xml:space="preserve"> de </w:t>
+            </w:r>
+            <w:r>
+              <w:rPr>
+                <w:rFonts w:ascii="Arial" w:hAnsi="Arial" w:cs="Arial"/>
+                <w:sz w:val="24"/>
+                <w:szCs w:val="24"/>
+              </w:rPr>
+              <w:t>septiembre</w:t>
+            </w:r>
+            <w:r>
+              <w:rPr>
+                <w:rFonts w:ascii="Arial" w:hAnsi="Arial" w:cs="Arial"/>
+                <w:sz w:val="24"/>
+                <w:szCs w:val="24"/>
+              </w:rPr>
+              <w:t xml:space="preserve"> del 2017</w:t>
+            </w:r>
+          </w:p>
+        </w:tc>
+      </w:tr>
+      <w:tr>
+        <w:trPr>
+          <w:trHeight w:val="565"/>
+          <w:jc w:val="center"/>
+        </w:trPr>
+        <w:tc>
+          <w:tcPr>
+            <w:tcW w:w="1867" w:type="dxa"/>
+            <w:gridSpan w:val="2"/>
+            <w:shd w:val="clear" w:color="auto" w:fill="auto"/>
+            <w:vAlign w:val="center"/>
+          </w:tcPr>
+          <w:p>
+            <w:pPr>
+              <w:tabs>
+                <w:tab w:val="left" w:pos="2880"/>
+              </w:tabs>
+              <w:spacing w:line="276" w:lineRule="auto"/>
+              <w:ind w:right="178"/>
+              <w:rPr>
+                <w:rFonts w:ascii="Arial" w:hAnsi="Arial" w:cs="Arial"/>
+                <w:sz w:val="24"/>
+                <w:szCs w:val="24"/>
+              </w:rPr>
+            </w:pPr>
+            <w:r>
+              <w:rPr>
+                <w:rFonts w:ascii="Arial" w:hAnsi="Arial" w:cs="Arial"/>
+                <w:sz w:val="24"/>
+                <w:szCs w:val="24"/>
+              </w:rPr>
+              <w:t>Sumario:</w:t>
+            </w:r>
+          </w:p>
+        </w:tc>
+        <w:tc>
+          <w:tcPr>
+            <w:tcW w:w="7606" w:type="dxa"/>
+            <w:gridSpan w:val="8"/>
+            <w:shd w:val="clear" w:color="auto" w:fill="auto"/>
+          </w:tcPr>
+          <w:p>
+            <w:pPr>
+              <w:spacing w:line="276" w:lineRule="auto"/>
+              <w:rPr>
+                <w:rFonts w:ascii="Arial" w:hAnsi="Arial" w:cs="Arial"/>
+                <w:noProof/>
+                <w:sz w:val="24"/>
+                <w:szCs w:val="24"/>
+              </w:rPr>
+            </w:pPr>
+            <w:r>
+              <w:rPr>
+                <w:rFonts w:ascii="Arial" w:hAnsi="Arial" w:cs="Arial"/>
+                <w:sz w:val="24"/>
+                <w:szCs w:val="24"/>
+              </w:rPr>
+              <w:t xml:space="preserve">Este documento tiene por objeto establecer el contenido y criterios de aceptación para las pruebas que se arán para el </w:t>
+            </w:r>
+            <w:r>
+              <w:rPr>
+                <w:rFonts w:ascii="Arial" w:hAnsi="Arial" w:cs="Arial"/>
+                <w:sz w:val="24"/>
+                <w:szCs w:val="24"/>
+              </w:rPr>
+              <w:t>segundo</w:t>
+            </w:r>
+            <w:r>
+              <w:rPr>
+                <w:rFonts w:ascii="Arial" w:hAnsi="Arial" w:cs="Arial"/>
+                <w:sz w:val="24"/>
+                <w:szCs w:val="24"/>
+              </w:rPr>
+              <w:t xml:space="preserve"> sprint del proyecto </w:t>
+            </w:r>
+            <w:r>
+              <w:rPr>
+                <w:rFonts w:ascii="Arial" w:hAnsi="Arial" w:cs="Arial"/>
+                <w:b/>
+                <w:sz w:val="24"/>
+                <w:szCs w:val="24"/>
+              </w:rPr>
+              <w:t>Herramienta Tecnológica para el hallazgo de objetos perdidos dentro de la universidad tecnológica de Pereira</w:t>
+            </w:r>
+            <w:r>
+              <w:rPr>
+                <w:rFonts w:ascii="Arial" w:hAnsi="Arial" w:cs="Arial"/>
+                <w:b/>
+                <w:sz w:val="24"/>
+                <w:szCs w:val="24"/>
+              </w:rPr>
+              <w:t>.</w:t>
+            </w:r>
+          </w:p>
+        </w:tc>
+      </w:tr>
+      <w:tr>
+        <w:trPr>
+          <w:trHeight w:val="551"/>
+          <w:jc w:val="center"/>
+        </w:trPr>
+        <w:tc>
+          <w:tcPr>
+            <w:tcW w:w="1867" w:type="dxa"/>
+            <w:gridSpan w:val="2"/>
+            <w:shd w:val="clear" w:color="auto" w:fill="auto"/>
+            <w:vAlign w:val="center"/>
+          </w:tcPr>
+          <w:p>
+            <w:pPr>
+              <w:tabs>
+                <w:tab w:val="left" w:pos="2880"/>
+              </w:tabs>
+              <w:spacing w:line="276" w:lineRule="auto"/>
+              <w:ind w:right="178"/>
+              <w:rPr>
+                <w:rFonts w:ascii="Arial" w:hAnsi="Arial" w:cs="Arial"/>
+                <w:sz w:val="24"/>
+                <w:szCs w:val="24"/>
+              </w:rPr>
+            </w:pPr>
+            <w:r>
+              <w:rPr>
+                <w:rFonts w:ascii="Arial" w:hAnsi="Arial" w:cs="Arial"/>
+                <w:sz w:val="24"/>
+                <w:szCs w:val="24"/>
+              </w:rPr>
+              <w:t>Palabras Claves:</w:t>
+            </w:r>
+          </w:p>
+        </w:tc>
+        <w:tc>
+          <w:tcPr>
+            <w:tcW w:w="7606" w:type="dxa"/>
+            <w:gridSpan w:val="8"/>
+            <w:shd w:val="clear" w:color="auto" w:fill="auto"/>
+            <w:vAlign w:val="center"/>
+          </w:tcPr>
+          <w:p>
+            <w:pPr>
+              <w:tabs>
+                <w:tab w:val="left" w:pos="2880"/>
+              </w:tabs>
+              <w:spacing w:line="276" w:lineRule="auto"/>
+              <w:ind w:right="178"/>
+              <w:rPr>
+                <w:rFonts w:ascii="Arial" w:hAnsi="Arial" w:cs="Arial"/>
+                <w:sz w:val="24"/>
+                <w:szCs w:val="24"/>
+              </w:rPr>
+            </w:pPr>
+            <w:proofErr w:type="spellStart"/>
+            <w:r>
+              <w:rPr>
+                <w:rFonts w:ascii="Arial" w:hAnsi="Arial" w:cs="Arial"/>
+                <w:sz w:val="24"/>
+                <w:szCs w:val="24"/>
+              </w:rPr>
+              <w:t>FiMe</w:t>
+            </w:r>
+            <w:proofErr w:type="spellEnd"/>
+            <w:r>
+              <w:rPr>
+                <w:rFonts w:ascii="Arial" w:hAnsi="Arial" w:cs="Arial"/>
+                <w:sz w:val="24"/>
+                <w:szCs w:val="24"/>
+              </w:rPr>
+              <w:t xml:space="preserve"> (Nombre de la herramienta)</w:t>
+            </w:r>
+          </w:p>
+        </w:tc>
+      </w:tr>
+      <w:tr>
+        <w:trPr>
+          <w:trHeight w:val="551"/>
+          <w:jc w:val="center"/>
+        </w:trPr>
+        <w:tc>
+          <w:tcPr>
+            <w:tcW w:w="1867" w:type="dxa"/>
+            <w:gridSpan w:val="2"/>
+            <w:shd w:val="clear" w:color="auto" w:fill="auto"/>
+            <w:vAlign w:val="center"/>
+          </w:tcPr>
+          <w:p>
+            <w:pPr>
+              <w:tabs>
+                <w:tab w:val="left" w:pos="2880"/>
+              </w:tabs>
+              <w:spacing w:line="276" w:lineRule="auto"/>
+              <w:ind w:right="178"/>
+              <w:rPr>
+                <w:rFonts w:ascii="Arial" w:hAnsi="Arial" w:cs="Arial"/>
+                <w:sz w:val="24"/>
+                <w:szCs w:val="24"/>
+              </w:rPr>
+            </w:pPr>
+            <w:r>
+              <w:rPr>
+                <w:rFonts w:ascii="Arial" w:hAnsi="Arial" w:cs="Arial"/>
+                <w:sz w:val="24"/>
+                <w:szCs w:val="24"/>
+              </w:rPr>
+              <w:t>Formato:</w:t>
+            </w:r>
+          </w:p>
+        </w:tc>
+        <w:tc>
+          <w:tcPr>
+            <w:tcW w:w="2596" w:type="dxa"/>
+            <w:gridSpan w:val="2"/>
+            <w:shd w:val="clear" w:color="auto" w:fill="auto"/>
+            <w:vAlign w:val="center"/>
+          </w:tcPr>
+          <w:p>
+            <w:pPr>
+              <w:tabs>
+                <w:tab w:val="left" w:pos="2880"/>
+              </w:tabs>
+              <w:spacing w:line="276" w:lineRule="auto"/>
+              <w:ind w:right="178"/>
+              <w:rPr>
+                <w:rFonts w:ascii="Arial" w:hAnsi="Arial" w:cs="Arial"/>
+                <w:sz w:val="24"/>
+                <w:szCs w:val="24"/>
+              </w:rPr>
+            </w:pPr>
+            <w:r>
+              <w:rPr>
+                <w:rFonts w:ascii="Arial" w:hAnsi="Arial" w:cs="Arial"/>
+                <w:sz w:val="24"/>
+                <w:szCs w:val="24"/>
+              </w:rPr>
+              <w:t>DOC</w:t>
+            </w:r>
+          </w:p>
+        </w:tc>
+        <w:tc>
+          <w:tcPr>
+            <w:tcW w:w="2684" w:type="dxa"/>
+            <w:gridSpan w:val="4"/>
+            <w:shd w:val="clear" w:color="auto" w:fill="auto"/>
+            <w:vAlign w:val="center"/>
+          </w:tcPr>
+          <w:p>
+            <w:pPr>
+              <w:tabs>
+                <w:tab w:val="left" w:pos="2880"/>
+              </w:tabs>
+              <w:spacing w:line="276" w:lineRule="auto"/>
+              <w:ind w:right="178"/>
+              <w:rPr>
+                <w:rFonts w:ascii="Arial" w:hAnsi="Arial" w:cs="Arial"/>
+                <w:sz w:val="24"/>
+                <w:szCs w:val="24"/>
+              </w:rPr>
+            </w:pPr>
+            <w:r>
+              <w:rPr>
+                <w:rFonts w:ascii="Arial" w:hAnsi="Arial" w:cs="Arial"/>
+                <w:sz w:val="24"/>
+                <w:szCs w:val="24"/>
+              </w:rPr>
+              <w:t>Lenguaje:</w:t>
+            </w:r>
+          </w:p>
+        </w:tc>
+        <w:tc>
+          <w:tcPr>
+            <w:tcW w:w="2326" w:type="dxa"/>
+            <w:gridSpan w:val="2"/>
+            <w:shd w:val="clear" w:color="auto" w:fill="auto"/>
+            <w:vAlign w:val="center"/>
+          </w:tcPr>
+          <w:p>
+            <w:pPr>
+              <w:tabs>
+                <w:tab w:val="left" w:pos="2074"/>
+              </w:tabs>
+              <w:spacing w:line="276" w:lineRule="auto"/>
+              <w:ind w:right="-28"/>
+              <w:rPr>
+                <w:rFonts w:ascii="Arial" w:hAnsi="Arial" w:cs="Arial"/>
+                <w:sz w:val="24"/>
+                <w:szCs w:val="24"/>
+              </w:rPr>
+            </w:pPr>
+            <w:r>
+              <w:rPr>
+                <w:rFonts w:ascii="Arial" w:hAnsi="Arial" w:cs="Arial"/>
+                <w:sz w:val="24"/>
+                <w:szCs w:val="24"/>
+              </w:rPr>
+              <w:t>Español</w:t>
+            </w:r>
+          </w:p>
+        </w:tc>
+      </w:tr>
+      <w:tr>
+        <w:trPr>
+          <w:trHeight w:val="551"/>
+          <w:jc w:val="center"/>
+        </w:trPr>
+        <w:tc>
+          <w:tcPr>
+            <w:tcW w:w="1867" w:type="dxa"/>
+            <w:gridSpan w:val="2"/>
+            <w:shd w:val="clear" w:color="auto" w:fill="auto"/>
+            <w:vAlign w:val="center"/>
+          </w:tcPr>
+          <w:p>
+            <w:pPr>
+              <w:tabs>
+                <w:tab w:val="left" w:pos="2880"/>
+              </w:tabs>
+              <w:spacing w:line="276" w:lineRule="auto"/>
+              <w:ind w:left="-36" w:right="178"/>
+              <w:rPr>
+                <w:rFonts w:ascii="Arial" w:hAnsi="Arial" w:cs="Arial"/>
+                <w:sz w:val="24"/>
+                <w:szCs w:val="24"/>
+              </w:rPr>
+            </w:pPr>
+            <w:r>
+              <w:rPr>
+                <w:rFonts w:ascii="Arial" w:hAnsi="Arial" w:cs="Arial"/>
+                <w:sz w:val="24"/>
+                <w:szCs w:val="24"/>
+              </w:rPr>
+              <w:t>Dependencia:</w:t>
+            </w:r>
+          </w:p>
+        </w:tc>
+        <w:tc>
+          <w:tcPr>
+            <w:tcW w:w="7606" w:type="dxa"/>
+            <w:gridSpan w:val="8"/>
+            <w:shd w:val="clear" w:color="auto" w:fill="auto"/>
+            <w:vAlign w:val="center"/>
+          </w:tcPr>
+          <w:p>
+            <w:pPr>
+              <w:tabs>
+                <w:tab w:val="left" w:pos="2880"/>
+              </w:tabs>
+              <w:spacing w:line="276" w:lineRule="auto"/>
+              <w:ind w:right="178"/>
+              <w:rPr>
+                <w:rFonts w:ascii="Arial" w:hAnsi="Arial" w:cs="Arial"/>
+                <w:sz w:val="24"/>
+                <w:szCs w:val="24"/>
+              </w:rPr>
+            </w:pPr>
+            <w:r>
+              <w:rPr>
+                <w:rFonts w:ascii="Arial" w:hAnsi="Arial" w:cs="Arial"/>
+                <w:sz w:val="24"/>
+                <w:szCs w:val="24"/>
+              </w:rPr>
+              <w:t>Universidad Tecnológica de Pereira</w:t>
+            </w:r>
+          </w:p>
+          <w:p>
+            <w:pPr>
+              <w:tabs>
+                <w:tab w:val="left" w:pos="2880"/>
+              </w:tabs>
+              <w:spacing w:line="276" w:lineRule="auto"/>
+              <w:ind w:right="178"/>
+              <w:rPr>
+                <w:rFonts w:ascii="Arial" w:hAnsi="Arial" w:cs="Arial"/>
+                <w:sz w:val="24"/>
+                <w:szCs w:val="24"/>
+              </w:rPr>
+            </w:pPr>
+            <w:r>
+              <w:rPr>
+                <w:rFonts w:ascii="Arial" w:hAnsi="Arial" w:cs="Arial"/>
+                <w:sz w:val="24"/>
+                <w:szCs w:val="24"/>
+              </w:rPr>
+              <w:t xml:space="preserve">Materia: </w:t>
+            </w:r>
+            <w:r>
+              <w:rPr>
+                <w:rFonts w:ascii="Arial" w:hAnsi="Arial" w:cs="Arial"/>
+                <w:sz w:val="24"/>
+                <w:szCs w:val="24"/>
+              </w:rPr>
+              <w:t>Proyecto de Grado II</w:t>
+            </w:r>
+          </w:p>
+        </w:tc>
+      </w:tr>
+      <w:tr>
+        <w:trPr>
+          <w:trHeight w:val="551"/>
+          <w:jc w:val="center"/>
+        </w:trPr>
+        <w:tc>
+          <w:tcPr>
+            <w:tcW w:w="1867" w:type="dxa"/>
+            <w:gridSpan w:val="2"/>
+            <w:shd w:val="clear" w:color="auto" w:fill="auto"/>
+            <w:vAlign w:val="center"/>
+          </w:tcPr>
+          <w:p>
+            <w:pPr>
+              <w:tabs>
+                <w:tab w:val="left" w:pos="2880"/>
+              </w:tabs>
+              <w:spacing w:line="276" w:lineRule="auto"/>
+              <w:ind w:right="178"/>
+              <w:rPr>
+                <w:rFonts w:ascii="Arial" w:hAnsi="Arial" w:cs="Arial"/>
+                <w:sz w:val="24"/>
+                <w:szCs w:val="24"/>
+              </w:rPr>
+            </w:pPr>
+            <w:r>
+              <w:rPr>
+                <w:rFonts w:ascii="Arial" w:hAnsi="Arial" w:cs="Arial"/>
+                <w:sz w:val="24"/>
+                <w:szCs w:val="24"/>
+              </w:rPr>
+              <w:t>Código:</w:t>
+            </w:r>
+          </w:p>
+        </w:tc>
+        <w:tc>
+          <w:tcPr>
+            <w:tcW w:w="1320" w:type="dxa"/>
+            <w:shd w:val="clear" w:color="auto" w:fill="auto"/>
+            <w:vAlign w:val="center"/>
+          </w:tcPr>
+          <w:p>
+            <w:pPr>
+              <w:tabs>
+                <w:tab w:val="left" w:pos="2880"/>
+              </w:tabs>
+              <w:spacing w:line="276" w:lineRule="auto"/>
+              <w:ind w:right="178"/>
+              <w:rPr>
+                <w:rFonts w:ascii="Arial" w:hAnsi="Arial" w:cs="Arial"/>
+                <w:sz w:val="24"/>
+                <w:szCs w:val="24"/>
+              </w:rPr>
+            </w:pPr>
+          </w:p>
+        </w:tc>
+        <w:tc>
+          <w:tcPr>
+            <w:tcW w:w="1276" w:type="dxa"/>
+            <w:shd w:val="clear" w:color="auto" w:fill="auto"/>
+            <w:vAlign w:val="center"/>
+          </w:tcPr>
+          <w:p>
+            <w:pPr>
+              <w:tabs>
+                <w:tab w:val="left" w:pos="2880"/>
+              </w:tabs>
+              <w:spacing w:line="276" w:lineRule="auto"/>
+              <w:ind w:right="178"/>
+              <w:rPr>
+                <w:rFonts w:ascii="Arial" w:hAnsi="Arial" w:cs="Arial"/>
+                <w:sz w:val="24"/>
+                <w:szCs w:val="24"/>
+              </w:rPr>
+            </w:pPr>
+            <w:r>
+              <w:rPr>
+                <w:rFonts w:ascii="Arial" w:hAnsi="Arial" w:cs="Arial"/>
+                <w:sz w:val="24"/>
+                <w:szCs w:val="24"/>
+              </w:rPr>
+              <w:t>Versión:</w:t>
+            </w:r>
+          </w:p>
+        </w:tc>
+        <w:tc>
+          <w:tcPr>
+            <w:tcW w:w="1318" w:type="dxa"/>
+            <w:gridSpan w:val="2"/>
+            <w:shd w:val="clear" w:color="auto" w:fill="auto"/>
+            <w:vAlign w:val="center"/>
+          </w:tcPr>
+          <w:p>
+            <w:pPr>
+              <w:tabs>
+                <w:tab w:val="left" w:pos="945"/>
+              </w:tabs>
+              <w:spacing w:line="276" w:lineRule="auto"/>
+              <w:ind w:right="178"/>
+              <w:rPr>
+                <w:rFonts w:ascii="Arial" w:hAnsi="Arial" w:cs="Arial"/>
+                <w:sz w:val="24"/>
+                <w:szCs w:val="24"/>
+              </w:rPr>
+            </w:pPr>
+            <w:r>
+              <w:rPr>
+                <w:rFonts w:ascii="Arial" w:hAnsi="Arial" w:cs="Arial"/>
+                <w:sz w:val="24"/>
+                <w:szCs w:val="24"/>
+              </w:rPr>
+              <w:t>1.0</w:t>
+            </w:r>
+          </w:p>
+        </w:tc>
+        <w:tc>
+          <w:tcPr>
+            <w:tcW w:w="1366" w:type="dxa"/>
+            <w:gridSpan w:val="2"/>
+            <w:shd w:val="clear" w:color="auto" w:fill="auto"/>
+            <w:vAlign w:val="center"/>
+          </w:tcPr>
+          <w:p>
+            <w:pPr>
+              <w:tabs>
+                <w:tab w:val="left" w:pos="945"/>
+              </w:tabs>
+              <w:spacing w:line="276" w:lineRule="auto"/>
+              <w:ind w:right="178"/>
+              <w:rPr>
+                <w:rFonts w:ascii="Arial" w:hAnsi="Arial" w:cs="Arial"/>
+                <w:sz w:val="24"/>
+                <w:szCs w:val="24"/>
+              </w:rPr>
+            </w:pPr>
+            <w:r>
+              <w:rPr>
+                <w:rFonts w:ascii="Arial" w:hAnsi="Arial" w:cs="Arial"/>
+                <w:sz w:val="24"/>
+                <w:szCs w:val="24"/>
+              </w:rPr>
+              <w:t>Estado:</w:t>
+            </w:r>
+          </w:p>
+        </w:tc>
+        <w:tc>
+          <w:tcPr>
+            <w:tcW w:w="2326" w:type="dxa"/>
+            <w:gridSpan w:val="2"/>
+            <w:shd w:val="clear" w:color="auto" w:fill="auto"/>
+            <w:vAlign w:val="center"/>
+          </w:tcPr>
+          <w:p>
+            <w:pPr>
+              <w:tabs>
+                <w:tab w:val="left" w:pos="945"/>
+              </w:tabs>
+              <w:spacing w:line="276" w:lineRule="auto"/>
+              <w:ind w:right="178"/>
+              <w:rPr>
+                <w:rFonts w:ascii="Arial" w:hAnsi="Arial" w:cs="Arial"/>
+                <w:sz w:val="24"/>
+                <w:szCs w:val="24"/>
+              </w:rPr>
+            </w:pPr>
+            <w:r>
+              <w:rPr>
+                <w:rFonts w:ascii="Arial" w:hAnsi="Arial" w:cs="Arial"/>
+                <w:sz w:val="24"/>
+                <w:szCs w:val="24"/>
+              </w:rPr>
+              <w:t>Ejecución</w:t>
+            </w:r>
+          </w:p>
+        </w:tc>
+      </w:tr>
+      <w:tr>
+        <w:trPr>
+          <w:trHeight w:val="551"/>
+          <w:jc w:val="center"/>
+        </w:trPr>
+        <w:tc>
+          <w:tcPr>
+            <w:tcW w:w="1867" w:type="dxa"/>
+            <w:gridSpan w:val="2"/>
+            <w:shd w:val="clear" w:color="auto" w:fill="auto"/>
+            <w:vAlign w:val="center"/>
+          </w:tcPr>
+          <w:p>
+            <w:pPr>
+              <w:tabs>
+                <w:tab w:val="left" w:pos="2880"/>
+              </w:tabs>
+              <w:spacing w:line="276" w:lineRule="auto"/>
+              <w:ind w:right="178"/>
+              <w:rPr>
+                <w:rFonts w:ascii="Arial" w:hAnsi="Arial" w:cs="Arial"/>
+                <w:sz w:val="24"/>
+                <w:szCs w:val="24"/>
+              </w:rPr>
+            </w:pPr>
+            <w:r>
+              <w:rPr>
+                <w:rFonts w:ascii="Arial" w:hAnsi="Arial" w:cs="Arial"/>
+                <w:sz w:val="24"/>
+                <w:szCs w:val="24"/>
+              </w:rPr>
+              <w:t>Información Adicional:</w:t>
+            </w:r>
+          </w:p>
+        </w:tc>
+        <w:tc>
+          <w:tcPr>
+            <w:tcW w:w="7606" w:type="dxa"/>
+            <w:gridSpan w:val="8"/>
+            <w:shd w:val="clear" w:color="auto" w:fill="auto"/>
+          </w:tcPr>
+          <w:p>
+            <w:pPr>
+              <w:tabs>
+                <w:tab w:val="left" w:pos="2880"/>
+              </w:tabs>
+              <w:spacing w:line="276" w:lineRule="auto"/>
+              <w:ind w:right="178"/>
+              <w:rPr>
+                <w:rFonts w:ascii="Arial" w:hAnsi="Arial" w:cs="Arial"/>
+                <w:sz w:val="24"/>
+                <w:szCs w:val="24"/>
+              </w:rPr>
+            </w:pPr>
+          </w:p>
+        </w:tc>
+      </w:tr>
+      <w:tr>
+        <w:tblPrEx>
+          <w:jc w:val="left"/>
+          <w:tblLook w:val="04A0" w:firstRow="1" w:lastRow="0" w:firstColumn="1" w:lastColumn="0" w:noHBand="0" w:noVBand="1"/>
+        </w:tblPrEx>
+        <w:trPr>
+          <w:gridAfter w:val="1"/>
+          <w:wAfter w:w="48" w:type="dxa"/>
+          <w:trHeight w:val="615"/>
+        </w:trPr>
+        <w:tc>
+          <w:tcPr>
+            <w:tcW w:w="778" w:type="dxa"/>
+            <w:shd w:val="clear" w:color="auto" w:fill="auto"/>
+            <w:vAlign w:val="center"/>
+            <w:hideMark/>
+          </w:tcPr>
+          <w:p>
+            <w:pPr>
+              <w:rPr>
+                <w:rFonts w:ascii="Arial" w:hAnsi="Arial" w:cs="Arial"/>
+                <w:sz w:val="24"/>
+                <w:szCs w:val="24"/>
+                <w:lang w:eastAsia="es-CO"/>
+              </w:rPr>
+            </w:pPr>
+            <w:r>
+              <w:rPr>
+                <w:rFonts w:ascii="Arial" w:hAnsi="Arial" w:cs="Arial"/>
+                <w:sz w:val="24"/>
+                <w:szCs w:val="24"/>
+                <w:lang w:val="es-ES"/>
+              </w:rPr>
+              <w:t>Autor (es):</w:t>
+            </w:r>
+          </w:p>
+        </w:tc>
+        <w:tc>
+          <w:tcPr>
+            <w:tcW w:w="3827" w:type="dxa"/>
+            <w:gridSpan w:val="4"/>
+            <w:shd w:val="clear" w:color="auto" w:fill="auto"/>
+            <w:vAlign w:val="center"/>
+            <w:hideMark/>
+          </w:tcPr>
+          <w:p>
+            <w:pPr>
+              <w:rPr>
+                <w:rFonts w:ascii="Arial" w:hAnsi="Arial" w:cs="Arial"/>
+                <w:sz w:val="24"/>
+                <w:szCs w:val="24"/>
+              </w:rPr>
+            </w:pPr>
+            <w:r>
+              <w:rPr>
+                <w:rFonts w:ascii="Arial" w:hAnsi="Arial" w:cs="Arial"/>
+                <w:sz w:val="24"/>
+                <w:szCs w:val="24"/>
+                <w:lang w:val="es-ES"/>
+              </w:rPr>
+              <w:t>Juan Pablo Campos Garzón</w:t>
+            </w:r>
+          </w:p>
+        </w:tc>
+        <w:tc>
+          <w:tcPr>
+            <w:tcW w:w="1276" w:type="dxa"/>
+            <w:gridSpan w:val="2"/>
+            <w:vMerge w:val="restart"/>
+            <w:shd w:val="clear" w:color="auto" w:fill="auto"/>
+            <w:vAlign w:val="center"/>
+            <w:hideMark/>
+          </w:tcPr>
+          <w:p>
+            <w:pPr>
+              <w:jc w:val="center"/>
+              <w:rPr>
+                <w:rFonts w:ascii="Arial" w:hAnsi="Arial" w:cs="Arial"/>
+                <w:sz w:val="24"/>
+                <w:szCs w:val="24"/>
+              </w:rPr>
+            </w:pPr>
+            <w:r>
+              <w:rPr>
+                <w:rFonts w:ascii="Arial" w:hAnsi="Arial" w:cs="Arial"/>
+                <w:sz w:val="24"/>
+                <w:szCs w:val="24"/>
+                <w:lang w:val="es-ES"/>
+              </w:rPr>
+              <w:t>Firmas:</w:t>
+            </w:r>
+          </w:p>
+        </w:tc>
+        <w:tc>
+          <w:tcPr>
+            <w:tcW w:w="3544" w:type="dxa"/>
+            <w:gridSpan w:val="2"/>
+            <w:shd w:val="clear" w:color="auto" w:fill="auto"/>
+            <w:vAlign w:val="center"/>
+            <w:hideMark/>
+          </w:tcPr>
+          <w:p>
+            <w:pPr>
+              <w:jc w:val="both"/>
+              <w:rPr>
+                <w:rFonts w:ascii="Arial" w:hAnsi="Arial" w:cs="Arial"/>
+                <w:sz w:val="24"/>
+                <w:szCs w:val="24"/>
+              </w:rPr>
+            </w:pPr>
+            <w:r>
+              <w:rPr>
+                <w:rFonts w:ascii="Arial" w:hAnsi="Arial" w:cs="Arial"/>
+                <w:sz w:val="24"/>
+                <w:szCs w:val="24"/>
+                <w:lang w:val="es-ES"/>
+              </w:rPr>
+              <w:t> </w:t>
+            </w:r>
+            <w:r>
+              <w:rPr>
+                <w:rFonts w:ascii="Arial" w:hAnsi="Arial" w:cs="Arial"/>
+                <w:sz w:val="24"/>
+                <w:szCs w:val="24"/>
+              </w:rPr>
+              <w:t xml:space="preserve">Juan Pablo Campos </w:t>
+            </w:r>
+            <w:r>
+              <w:rPr>
+                <w:rFonts w:ascii="Arial" w:hAnsi="Arial" w:cs="Arial"/>
+                <w:sz w:val="24"/>
+                <w:szCs w:val="24"/>
+              </w:rPr>
+              <w:t>Garzón</w:t>
+            </w:r>
+          </w:p>
+        </w:tc>
+      </w:tr>
+      <w:tr>
+        <w:tblPrEx>
+          <w:jc w:val="left"/>
+          <w:tblLook w:val="04A0" w:firstRow="1" w:lastRow="0" w:firstColumn="1" w:lastColumn="0" w:noHBand="0" w:noVBand="1"/>
+        </w:tblPrEx>
+        <w:trPr>
+          <w:gridAfter w:val="1"/>
+          <w:wAfter w:w="48" w:type="dxa"/>
+          <w:trHeight w:val="315"/>
+        </w:trPr>
+        <w:tc>
+          <w:tcPr>
+            <w:tcW w:w="778" w:type="dxa"/>
+            <w:vMerge w:val="restart"/>
+            <w:shd w:val="clear" w:color="auto" w:fill="auto"/>
+            <w:vAlign w:val="center"/>
+            <w:hideMark/>
+          </w:tcPr>
+          <w:p>
+            <w:pPr>
+              <w:jc w:val="center"/>
+              <w:rPr>
+                <w:rFonts w:ascii="Arial" w:hAnsi="Arial" w:cs="Arial"/>
+                <w:sz w:val="24"/>
+                <w:szCs w:val="24"/>
+              </w:rPr>
+            </w:pPr>
+            <w:r>
+              <w:rPr>
+                <w:rFonts w:ascii="Arial" w:hAnsi="Arial" w:cs="Arial"/>
+                <w:sz w:val="24"/>
+                <w:szCs w:val="24"/>
+                <w:lang w:val="es-ES"/>
+              </w:rPr>
+              <w:t>Revisó:</w:t>
+            </w:r>
+          </w:p>
+        </w:tc>
+        <w:tc>
+          <w:tcPr>
+            <w:tcW w:w="3827" w:type="dxa"/>
+            <w:gridSpan w:val="4"/>
+            <w:shd w:val="clear" w:color="auto" w:fill="auto"/>
+            <w:vAlign w:val="center"/>
+            <w:hideMark/>
+          </w:tcPr>
+          <w:p>
+            <w:pPr>
+              <w:rPr>
+                <w:rFonts w:ascii="Arial" w:hAnsi="Arial" w:cs="Arial"/>
+                <w:sz w:val="24"/>
+                <w:szCs w:val="24"/>
+                <w:u w:val="single"/>
+              </w:rPr>
+            </w:pPr>
+            <w:r>
+              <w:rPr>
+                <w:rFonts w:ascii="Arial" w:hAnsi="Arial" w:cs="Arial"/>
+                <w:sz w:val="24"/>
+                <w:szCs w:val="24"/>
+                <w:u w:val="single"/>
+                <w:lang w:val="es-ES"/>
+              </w:rPr>
+              <w:t>Equipo de Trabajo:</w:t>
+            </w:r>
+          </w:p>
+        </w:tc>
+        <w:tc>
+          <w:tcPr>
+            <w:tcW w:w="1276" w:type="dxa"/>
+            <w:gridSpan w:val="2"/>
+            <w:vMerge/>
+            <w:shd w:val="clear" w:color="auto" w:fill="auto"/>
+            <w:vAlign w:val="center"/>
+            <w:hideMark/>
+          </w:tcPr>
+          <w:p>
+            <w:pPr>
+              <w:rPr>
+                <w:rFonts w:ascii="Arial" w:hAnsi="Arial" w:cs="Arial"/>
+                <w:sz w:val="24"/>
+                <w:szCs w:val="24"/>
+              </w:rPr>
+            </w:pPr>
+          </w:p>
+        </w:tc>
+        <w:tc>
+          <w:tcPr>
+            <w:tcW w:w="3544" w:type="dxa"/>
+            <w:gridSpan w:val="2"/>
+            <w:shd w:val="clear" w:color="auto" w:fill="auto"/>
+            <w:vAlign w:val="center"/>
+            <w:hideMark/>
+          </w:tcPr>
+          <w:p>
+            <w:pPr>
+              <w:rPr>
+                <w:rFonts w:ascii="Arial" w:hAnsi="Arial" w:cs="Arial"/>
+                <w:sz w:val="24"/>
+                <w:szCs w:val="24"/>
+              </w:rPr>
+            </w:pPr>
+            <w:r>
+              <w:rPr>
+                <w:rFonts w:ascii="Arial" w:hAnsi="Arial" w:cs="Arial"/>
+                <w:sz w:val="24"/>
+                <w:szCs w:val="24"/>
+                <w:lang w:val="es-ES"/>
+              </w:rPr>
+              <w:t> </w:t>
+            </w:r>
+          </w:p>
+        </w:tc>
+      </w:tr>
+      <w:tr>
+        <w:tblPrEx>
+          <w:jc w:val="left"/>
+          <w:tblLook w:val="04A0" w:firstRow="1" w:lastRow="0" w:firstColumn="1" w:lastColumn="0" w:noHBand="0" w:noVBand="1"/>
+        </w:tblPrEx>
+        <w:trPr>
+          <w:gridAfter w:val="1"/>
+          <w:wAfter w:w="48" w:type="dxa"/>
+          <w:trHeight w:val="315"/>
+        </w:trPr>
+        <w:tc>
+          <w:tcPr>
+            <w:tcW w:w="778" w:type="dxa"/>
+            <w:vMerge/>
+            <w:shd w:val="clear" w:color="auto" w:fill="auto"/>
+            <w:vAlign w:val="center"/>
+            <w:hideMark/>
+          </w:tcPr>
+          <w:p>
+            <w:pPr>
+              <w:rPr>
+                <w:rFonts w:ascii="Arial" w:hAnsi="Arial" w:cs="Arial"/>
+                <w:sz w:val="24"/>
+                <w:szCs w:val="24"/>
+              </w:rPr>
+            </w:pPr>
+          </w:p>
+        </w:tc>
+        <w:tc>
+          <w:tcPr>
+            <w:tcW w:w="3827" w:type="dxa"/>
+            <w:gridSpan w:val="4"/>
+            <w:shd w:val="clear" w:color="auto" w:fill="auto"/>
+            <w:vAlign w:val="center"/>
+            <w:hideMark/>
+          </w:tcPr>
+          <w:p>
+            <w:pPr>
+              <w:rPr>
+                <w:rFonts w:ascii="Arial" w:hAnsi="Arial" w:cs="Arial"/>
+                <w:b/>
+                <w:bCs/>
+                <w:i/>
+                <w:iCs/>
+                <w:sz w:val="24"/>
+                <w:szCs w:val="24"/>
+              </w:rPr>
+            </w:pPr>
+            <w:r>
+              <w:rPr>
+                <w:rFonts w:ascii="Arial" w:hAnsi="Arial" w:cs="Arial"/>
+                <w:b/>
+                <w:bCs/>
+                <w:i/>
+                <w:iCs/>
+                <w:sz w:val="24"/>
+                <w:szCs w:val="24"/>
+                <w:lang w:val="es-ES"/>
+              </w:rPr>
+              <w:t xml:space="preserve">Juan Pablo Campos </w:t>
+            </w:r>
+            <w:r>
+              <w:rPr>
+                <w:rFonts w:ascii="Arial" w:hAnsi="Arial" w:cs="Arial"/>
+                <w:b/>
+                <w:bCs/>
+                <w:i/>
+                <w:iCs/>
+                <w:sz w:val="24"/>
+                <w:szCs w:val="24"/>
+                <w:lang w:val="es-ES"/>
+              </w:rPr>
+              <w:t>Garzón</w:t>
+            </w:r>
+            <w:r>
+              <w:rPr>
+                <w:rFonts w:ascii="Arial" w:hAnsi="Arial" w:cs="Arial"/>
+                <w:b/>
+                <w:bCs/>
+                <w:i/>
+                <w:iCs/>
+                <w:sz w:val="24"/>
+                <w:szCs w:val="24"/>
+                <w:lang w:val="es-ES"/>
+              </w:rPr>
+              <w:t xml:space="preserve"> </w:t>
+            </w:r>
+          </w:p>
+        </w:tc>
+        <w:tc>
+          <w:tcPr>
+            <w:tcW w:w="1276" w:type="dxa"/>
+            <w:gridSpan w:val="2"/>
+            <w:vMerge/>
+            <w:shd w:val="clear" w:color="auto" w:fill="auto"/>
+            <w:vAlign w:val="center"/>
+            <w:hideMark/>
+          </w:tcPr>
+          <w:p>
+            <w:pPr>
+              <w:rPr>
+                <w:rFonts w:ascii="Arial" w:hAnsi="Arial" w:cs="Arial"/>
+                <w:sz w:val="24"/>
+                <w:szCs w:val="24"/>
+              </w:rPr>
+            </w:pPr>
+          </w:p>
+        </w:tc>
+        <w:tc>
+          <w:tcPr>
+            <w:tcW w:w="3544" w:type="dxa"/>
+            <w:gridSpan w:val="2"/>
+            <w:shd w:val="clear" w:color="auto" w:fill="auto"/>
+            <w:vAlign w:val="center"/>
+            <w:hideMark/>
+          </w:tcPr>
+          <w:p>
+            <w:pPr>
+              <w:rPr>
+                <w:rFonts w:ascii="Arial" w:hAnsi="Arial" w:cs="Arial"/>
+                <w:sz w:val="24"/>
+                <w:szCs w:val="24"/>
+              </w:rPr>
+            </w:pPr>
+            <w:r>
+              <w:rPr>
+                <w:rFonts w:ascii="Arial" w:hAnsi="Arial" w:cs="Arial"/>
+                <w:sz w:val="24"/>
+                <w:szCs w:val="24"/>
+              </w:rPr>
+              <w:t> </w:t>
+            </w:r>
+          </w:p>
+        </w:tc>
+      </w:tr>
+      <w:tr>
+        <w:tblPrEx>
+          <w:jc w:val="left"/>
+          <w:tblLook w:val="04A0" w:firstRow="1" w:lastRow="0" w:firstColumn="1" w:lastColumn="0" w:noHBand="0" w:noVBand="1"/>
+        </w:tblPrEx>
+        <w:trPr>
+          <w:gridAfter w:val="1"/>
+          <w:wAfter w:w="48" w:type="dxa"/>
+          <w:trHeight w:val="315"/>
+        </w:trPr>
+        <w:tc>
+          <w:tcPr>
+            <w:tcW w:w="778" w:type="dxa"/>
+            <w:vMerge/>
+            <w:shd w:val="clear" w:color="auto" w:fill="auto"/>
+            <w:vAlign w:val="center"/>
+            <w:hideMark/>
+          </w:tcPr>
+          <w:p>
+            <w:pPr>
+              <w:rPr>
+                <w:rFonts w:ascii="Arial" w:hAnsi="Arial" w:cs="Arial"/>
+                <w:sz w:val="24"/>
+                <w:szCs w:val="24"/>
+              </w:rPr>
+            </w:pPr>
+          </w:p>
+        </w:tc>
+        <w:tc>
+          <w:tcPr>
+            <w:tcW w:w="3827" w:type="dxa"/>
+            <w:gridSpan w:val="4"/>
+            <w:shd w:val="clear" w:color="auto" w:fill="auto"/>
+            <w:vAlign w:val="center"/>
+            <w:hideMark/>
+          </w:tcPr>
+          <w:p>
+            <w:pPr>
+              <w:rPr>
+                <w:rFonts w:ascii="Arial" w:hAnsi="Arial" w:cs="Arial"/>
+                <w:b/>
+                <w:bCs/>
+                <w:i/>
+                <w:iCs/>
+                <w:sz w:val="24"/>
+                <w:szCs w:val="24"/>
+              </w:rPr>
+            </w:pPr>
+            <w:r>
+              <w:rPr>
+                <w:rFonts w:ascii="Arial" w:hAnsi="Arial" w:cs="Arial"/>
+                <w:b/>
+                <w:bCs/>
+                <w:i/>
+                <w:iCs/>
+                <w:sz w:val="24"/>
+                <w:szCs w:val="24"/>
+              </w:rPr>
+              <w:t>Daniel Hernando Becerra Ocampo</w:t>
+            </w:r>
+          </w:p>
+        </w:tc>
+        <w:tc>
+          <w:tcPr>
+            <w:tcW w:w="1276" w:type="dxa"/>
+            <w:gridSpan w:val="2"/>
+            <w:vMerge/>
+            <w:shd w:val="clear" w:color="auto" w:fill="auto"/>
+            <w:vAlign w:val="center"/>
+            <w:hideMark/>
+          </w:tcPr>
+          <w:p>
+            <w:pPr>
+              <w:rPr>
+                <w:rFonts w:ascii="Arial" w:hAnsi="Arial" w:cs="Arial"/>
+                <w:sz w:val="24"/>
+                <w:szCs w:val="24"/>
+              </w:rPr>
+            </w:pPr>
+          </w:p>
+        </w:tc>
+        <w:tc>
+          <w:tcPr>
+            <w:tcW w:w="3544" w:type="dxa"/>
+            <w:gridSpan w:val="2"/>
+            <w:shd w:val="clear" w:color="auto" w:fill="auto"/>
+            <w:vAlign w:val="center"/>
+            <w:hideMark/>
+          </w:tcPr>
+          <w:p>
+            <w:pPr>
+              <w:jc w:val="both"/>
+              <w:rPr>
+                <w:rFonts w:ascii="Arial" w:hAnsi="Arial" w:cs="Arial"/>
+                <w:sz w:val="24"/>
+                <w:szCs w:val="24"/>
+              </w:rPr>
+            </w:pPr>
+            <w:r>
+              <w:rPr>
+                <w:rFonts w:ascii="Arial" w:hAnsi="Arial" w:cs="Arial"/>
+                <w:sz w:val="24"/>
+                <w:szCs w:val="24"/>
+              </w:rPr>
+              <w:t> </w:t>
+            </w:r>
+          </w:p>
+        </w:tc>
+      </w:tr>
+      <w:tr>
+        <w:tblPrEx>
+          <w:jc w:val="left"/>
+          <w:tblLook w:val="04A0" w:firstRow="1" w:lastRow="0" w:firstColumn="1" w:lastColumn="0" w:noHBand="0" w:noVBand="1"/>
+        </w:tblPrEx>
+        <w:trPr>
+          <w:gridAfter w:val="1"/>
+          <w:wAfter w:w="48" w:type="dxa"/>
+          <w:trHeight w:val="524"/>
+        </w:trPr>
+        <w:tc>
+          <w:tcPr>
+            <w:tcW w:w="778" w:type="dxa"/>
+            <w:vMerge/>
+            <w:shd w:val="clear" w:color="auto" w:fill="auto"/>
+            <w:vAlign w:val="center"/>
+            <w:hideMark/>
+          </w:tcPr>
+          <w:p>
+            <w:pPr>
+              <w:rPr>
+                <w:rFonts w:ascii="Arial" w:hAnsi="Arial" w:cs="Arial"/>
+                <w:sz w:val="24"/>
+                <w:szCs w:val="24"/>
+              </w:rPr>
+            </w:pPr>
+          </w:p>
+        </w:tc>
+        <w:tc>
+          <w:tcPr>
+            <w:tcW w:w="3827" w:type="dxa"/>
+            <w:gridSpan w:val="4"/>
+            <w:shd w:val="clear" w:color="auto" w:fill="auto"/>
+            <w:vAlign w:val="center"/>
+            <w:hideMark/>
+          </w:tcPr>
+          <w:p>
+            <w:pPr>
+              <w:rPr>
+                <w:rFonts w:ascii="Arial" w:hAnsi="Arial" w:cs="Arial"/>
+                <w:b/>
+                <w:bCs/>
+                <w:i/>
+                <w:iCs/>
+                <w:sz w:val="24"/>
+                <w:szCs w:val="24"/>
+              </w:rPr>
+            </w:pPr>
+            <w:r>
+              <w:rPr>
+                <w:rFonts w:ascii="Arial" w:hAnsi="Arial" w:cs="Arial"/>
+                <w:b/>
+                <w:bCs/>
+                <w:i/>
+                <w:iCs/>
+                <w:sz w:val="24"/>
+                <w:szCs w:val="24"/>
+              </w:rPr>
+              <w:t xml:space="preserve">Jorge Alberto </w:t>
+            </w:r>
+            <w:r>
+              <w:rPr>
+                <w:rFonts w:ascii="Arial" w:hAnsi="Arial" w:cs="Arial"/>
+                <w:b/>
+                <w:bCs/>
+                <w:i/>
+                <w:iCs/>
+                <w:sz w:val="24"/>
+                <w:szCs w:val="24"/>
+              </w:rPr>
+              <w:t>Gálvez</w:t>
+            </w:r>
+          </w:p>
+        </w:tc>
+        <w:tc>
+          <w:tcPr>
+            <w:tcW w:w="1276" w:type="dxa"/>
+            <w:gridSpan w:val="2"/>
+            <w:vMerge/>
+            <w:shd w:val="clear" w:color="auto" w:fill="auto"/>
+            <w:vAlign w:val="center"/>
+            <w:hideMark/>
+          </w:tcPr>
+          <w:p>
+            <w:pPr>
+              <w:rPr>
+                <w:rFonts w:ascii="Arial" w:hAnsi="Arial" w:cs="Arial"/>
+                <w:sz w:val="24"/>
+                <w:szCs w:val="24"/>
+              </w:rPr>
+            </w:pPr>
+          </w:p>
+        </w:tc>
+        <w:tc>
+          <w:tcPr>
+            <w:tcW w:w="3544" w:type="dxa"/>
+            <w:gridSpan w:val="2"/>
+            <w:shd w:val="clear" w:color="auto" w:fill="auto"/>
+            <w:vAlign w:val="center"/>
+            <w:hideMark/>
+          </w:tcPr>
+          <w:p>
+            <w:pPr>
+              <w:jc w:val="both"/>
+              <w:rPr>
+                <w:rFonts w:ascii="Arial" w:hAnsi="Arial" w:cs="Arial"/>
+                <w:sz w:val="24"/>
+                <w:szCs w:val="24"/>
+              </w:rPr>
+            </w:pPr>
+            <w:r>
+              <w:rPr>
+                <w:rFonts w:ascii="Arial" w:hAnsi="Arial" w:cs="Arial"/>
+                <w:sz w:val="24"/>
+                <w:szCs w:val="24"/>
+              </w:rPr>
+              <w:t> </w:t>
+            </w:r>
+          </w:p>
+        </w:tc>
+      </w:tr>
+      <w:tr>
+        <w:tblPrEx>
+          <w:jc w:val="left"/>
+          <w:tblLook w:val="04A0" w:firstRow="1" w:lastRow="0" w:firstColumn="1" w:lastColumn="0" w:noHBand="0" w:noVBand="1"/>
+        </w:tblPrEx>
+        <w:trPr>
+          <w:gridAfter w:val="1"/>
+          <w:wAfter w:w="48" w:type="dxa"/>
+          <w:trHeight w:val="315"/>
+        </w:trPr>
+        <w:tc>
+          <w:tcPr>
+            <w:tcW w:w="778" w:type="dxa"/>
+            <w:vMerge w:val="restart"/>
+            <w:shd w:val="clear" w:color="auto" w:fill="auto"/>
+            <w:vAlign w:val="center"/>
+            <w:hideMark/>
+          </w:tcPr>
+          <w:p>
+            <w:pPr>
+              <w:rPr>
+                <w:rFonts w:ascii="Arial" w:hAnsi="Arial" w:cs="Arial"/>
+                <w:sz w:val="24"/>
+                <w:szCs w:val="24"/>
+              </w:rPr>
+            </w:pPr>
+            <w:r>
+              <w:rPr>
+                <w:rFonts w:ascii="Arial" w:hAnsi="Arial" w:cs="Arial"/>
+                <w:sz w:val="24"/>
+                <w:szCs w:val="24"/>
+                <w:lang w:val="es-ES"/>
+              </w:rPr>
+              <w:t>Aprobó:</w:t>
+            </w:r>
+          </w:p>
+        </w:tc>
+        <w:tc>
+          <w:tcPr>
+            <w:tcW w:w="3827" w:type="dxa"/>
+            <w:gridSpan w:val="4"/>
+            <w:shd w:val="clear" w:color="auto" w:fill="auto"/>
+            <w:vAlign w:val="center"/>
+            <w:hideMark/>
+          </w:tcPr>
+          <w:p>
+            <w:pPr>
+              <w:rPr>
+                <w:rFonts w:ascii="Arial" w:hAnsi="Arial" w:cs="Arial"/>
+                <w:sz w:val="24"/>
+                <w:szCs w:val="24"/>
+                <w:u w:val="single"/>
+              </w:rPr>
+            </w:pPr>
+            <w:r>
+              <w:rPr>
+                <w:rFonts w:ascii="Arial" w:hAnsi="Arial" w:cs="Arial"/>
+                <w:sz w:val="24"/>
+                <w:szCs w:val="24"/>
+                <w:u w:val="single"/>
+                <w:lang w:val="es-ES"/>
+              </w:rPr>
+              <w:t>Equipo de Trabajo:</w:t>
+            </w:r>
+          </w:p>
+        </w:tc>
+        <w:tc>
+          <w:tcPr>
+            <w:tcW w:w="1276" w:type="dxa"/>
+            <w:gridSpan w:val="2"/>
+            <w:vMerge w:val="restart"/>
+            <w:shd w:val="clear" w:color="auto" w:fill="auto"/>
+            <w:vAlign w:val="center"/>
+            <w:hideMark/>
+          </w:tcPr>
+          <w:p>
+            <w:pPr>
+              <w:jc w:val="center"/>
+              <w:rPr>
+                <w:rFonts w:ascii="Arial" w:hAnsi="Arial" w:cs="Arial"/>
+                <w:sz w:val="24"/>
+                <w:szCs w:val="24"/>
+              </w:rPr>
+            </w:pPr>
+            <w:r>
+              <w:rPr>
+                <w:rFonts w:ascii="Arial" w:hAnsi="Arial" w:cs="Arial"/>
+                <w:sz w:val="24"/>
+                <w:szCs w:val="24"/>
+              </w:rPr>
+              <w:t>Firmas</w:t>
+            </w:r>
+          </w:p>
+        </w:tc>
+        <w:tc>
+          <w:tcPr>
+            <w:tcW w:w="3544" w:type="dxa"/>
+            <w:gridSpan w:val="2"/>
+            <w:shd w:val="clear" w:color="auto" w:fill="auto"/>
+            <w:vAlign w:val="center"/>
+            <w:hideMark/>
+          </w:tcPr>
+          <w:p>
+            <w:pPr>
+              <w:rPr>
+                <w:rFonts w:ascii="Arial" w:hAnsi="Arial" w:cs="Arial"/>
+                <w:sz w:val="24"/>
+                <w:szCs w:val="24"/>
+              </w:rPr>
+            </w:pPr>
+            <w:r>
+              <w:rPr>
+                <w:rFonts w:ascii="Arial" w:hAnsi="Arial" w:cs="Arial"/>
+                <w:sz w:val="24"/>
+                <w:szCs w:val="24"/>
+                <w:lang w:val="es-ES"/>
+              </w:rPr>
+              <w:t> </w:t>
+            </w:r>
+          </w:p>
+        </w:tc>
+      </w:tr>
+      <w:tr>
+        <w:tblPrEx>
+          <w:jc w:val="left"/>
+          <w:tblLook w:val="04A0" w:firstRow="1" w:lastRow="0" w:firstColumn="1" w:lastColumn="0" w:noHBand="0" w:noVBand="1"/>
+        </w:tblPrEx>
+        <w:trPr>
+          <w:gridAfter w:val="1"/>
+          <w:wAfter w:w="48" w:type="dxa"/>
+          <w:trHeight w:val="300"/>
+        </w:trPr>
+        <w:tc>
+          <w:tcPr>
+            <w:tcW w:w="778" w:type="dxa"/>
+            <w:vMerge/>
+            <w:shd w:val="clear" w:color="auto" w:fill="auto"/>
+            <w:vAlign w:val="center"/>
+            <w:hideMark/>
+          </w:tcPr>
+          <w:p>
+            <w:pPr>
+              <w:rPr>
+                <w:rFonts w:ascii="Arial" w:hAnsi="Arial" w:cs="Arial"/>
+                <w:sz w:val="24"/>
+                <w:szCs w:val="24"/>
+              </w:rPr>
+            </w:pPr>
+          </w:p>
+        </w:tc>
+        <w:tc>
+          <w:tcPr>
+            <w:tcW w:w="3827" w:type="dxa"/>
+            <w:gridSpan w:val="4"/>
+            <w:shd w:val="clear" w:color="auto" w:fill="auto"/>
+            <w:vAlign w:val="center"/>
+            <w:hideMark/>
+          </w:tcPr>
+          <w:p>
+            <w:pPr>
+              <w:rPr>
+                <w:rFonts w:ascii="Arial" w:hAnsi="Arial" w:cs="Arial"/>
+                <w:sz w:val="24"/>
+                <w:szCs w:val="24"/>
+              </w:rPr>
+            </w:pPr>
+            <w:r>
+              <w:rPr>
+                <w:rFonts w:ascii="Arial" w:hAnsi="Arial" w:cs="Arial"/>
+                <w:sz w:val="24"/>
+                <w:szCs w:val="24"/>
+                <w:lang w:val="es-ES"/>
+              </w:rPr>
+              <w:t xml:space="preserve">Juan Pablo Campos </w:t>
+            </w:r>
+            <w:r>
+              <w:rPr>
+                <w:rFonts w:ascii="Arial" w:hAnsi="Arial" w:cs="Arial"/>
+                <w:sz w:val="24"/>
+                <w:szCs w:val="24"/>
+                <w:lang w:val="es-ES"/>
+              </w:rPr>
+              <w:t>Garzón</w:t>
+            </w:r>
+            <w:r>
+              <w:rPr>
+                <w:rFonts w:ascii="Arial" w:hAnsi="Arial" w:cs="Arial"/>
+                <w:sz w:val="24"/>
+                <w:szCs w:val="24"/>
+                <w:lang w:val="es-ES"/>
+              </w:rPr>
+              <w:t xml:space="preserve"> </w:t>
+            </w:r>
+          </w:p>
+        </w:tc>
+        <w:tc>
+          <w:tcPr>
+            <w:tcW w:w="1276" w:type="dxa"/>
+            <w:gridSpan w:val="2"/>
+            <w:vMerge/>
+            <w:shd w:val="clear" w:color="auto" w:fill="auto"/>
+            <w:vAlign w:val="center"/>
+            <w:hideMark/>
+          </w:tcPr>
+          <w:p>
+            <w:pPr>
+              <w:rPr>
+                <w:rFonts w:ascii="Arial" w:hAnsi="Arial" w:cs="Arial"/>
+                <w:sz w:val="24"/>
+                <w:szCs w:val="24"/>
+              </w:rPr>
+            </w:pPr>
+          </w:p>
+        </w:tc>
+        <w:tc>
+          <w:tcPr>
+            <w:tcW w:w="3544" w:type="dxa"/>
+            <w:gridSpan w:val="2"/>
+            <w:shd w:val="clear" w:color="auto" w:fill="auto"/>
+            <w:vAlign w:val="center"/>
+            <w:hideMark/>
+          </w:tcPr>
+          <w:p>
+            <w:pPr>
+              <w:rPr>
+                <w:rFonts w:ascii="Arial" w:hAnsi="Arial" w:cs="Arial"/>
+                <w:sz w:val="24"/>
+                <w:szCs w:val="24"/>
+              </w:rPr>
+            </w:pPr>
+            <w:r>
+              <w:rPr>
+                <w:rFonts w:ascii="Arial" w:hAnsi="Arial" w:cs="Arial"/>
+                <w:sz w:val="24"/>
+                <w:szCs w:val="24"/>
+              </w:rPr>
+              <w:t> </w:t>
+            </w:r>
+          </w:p>
+        </w:tc>
+      </w:tr>
+      <w:tr>
+        <w:tblPrEx>
+          <w:jc w:val="left"/>
+          <w:tblLook w:val="04A0" w:firstRow="1" w:lastRow="0" w:firstColumn="1" w:lastColumn="0" w:noHBand="0" w:noVBand="1"/>
+        </w:tblPrEx>
+        <w:trPr>
+          <w:gridAfter w:val="1"/>
+          <w:wAfter w:w="48" w:type="dxa"/>
+          <w:trHeight w:val="300"/>
+        </w:trPr>
+        <w:tc>
+          <w:tcPr>
+            <w:tcW w:w="778" w:type="dxa"/>
+            <w:vMerge/>
+            <w:shd w:val="clear" w:color="auto" w:fill="auto"/>
+            <w:vAlign w:val="center"/>
+            <w:hideMark/>
+          </w:tcPr>
+          <w:p>
+            <w:pPr>
+              <w:rPr>
+                <w:rFonts w:ascii="Arial" w:hAnsi="Arial" w:cs="Arial"/>
+                <w:sz w:val="24"/>
+                <w:szCs w:val="24"/>
+              </w:rPr>
+            </w:pPr>
+          </w:p>
+        </w:tc>
+        <w:tc>
+          <w:tcPr>
+            <w:tcW w:w="3827" w:type="dxa"/>
+            <w:gridSpan w:val="4"/>
+            <w:shd w:val="clear" w:color="auto" w:fill="auto"/>
+            <w:vAlign w:val="center"/>
+          </w:tcPr>
+          <w:p>
+            <w:pPr>
+              <w:rPr>
+                <w:rFonts w:ascii="Arial" w:hAnsi="Arial" w:cs="Arial"/>
+                <w:sz w:val="24"/>
+                <w:szCs w:val="24"/>
+              </w:rPr>
+            </w:pPr>
+            <w:r>
+              <w:rPr>
+                <w:rFonts w:ascii="Arial" w:hAnsi="Arial" w:cs="Arial"/>
+                <w:sz w:val="24"/>
+                <w:szCs w:val="24"/>
+              </w:rPr>
+              <w:t>Daniel Hernando Becerra Ocampo</w:t>
+            </w:r>
+          </w:p>
+        </w:tc>
+        <w:tc>
+          <w:tcPr>
+            <w:tcW w:w="1276" w:type="dxa"/>
+            <w:gridSpan w:val="2"/>
+            <w:vMerge/>
+            <w:shd w:val="clear" w:color="auto" w:fill="auto"/>
+            <w:vAlign w:val="center"/>
+            <w:hideMark/>
+          </w:tcPr>
+          <w:p>
+            <w:pPr>
+              <w:rPr>
+                <w:rFonts w:ascii="Arial" w:hAnsi="Arial" w:cs="Arial"/>
+                <w:sz w:val="24"/>
+                <w:szCs w:val="24"/>
+              </w:rPr>
+            </w:pPr>
+          </w:p>
+        </w:tc>
+        <w:tc>
+          <w:tcPr>
+            <w:tcW w:w="3544" w:type="dxa"/>
+            <w:gridSpan w:val="2"/>
+            <w:shd w:val="clear" w:color="auto" w:fill="auto"/>
+            <w:vAlign w:val="center"/>
+            <w:hideMark/>
+          </w:tcPr>
+          <w:p>
+            <w:pPr>
+              <w:rPr>
+                <w:rFonts w:ascii="Arial" w:hAnsi="Arial" w:cs="Arial"/>
+                <w:sz w:val="24"/>
+                <w:szCs w:val="24"/>
+              </w:rPr>
+            </w:pPr>
+            <w:r>
+              <w:rPr>
+                <w:rFonts w:ascii="Arial" w:hAnsi="Arial" w:cs="Arial"/>
+                <w:sz w:val="24"/>
+                <w:szCs w:val="24"/>
+              </w:rPr>
+              <w:t> </w:t>
+            </w:r>
+          </w:p>
+        </w:tc>
+      </w:tr>
+      <w:tr>
+        <w:tblPrEx>
+          <w:jc w:val="left"/>
+          <w:tblLook w:val="04A0" w:firstRow="1" w:lastRow="0" w:firstColumn="1" w:lastColumn="0" w:noHBand="0" w:noVBand="1"/>
+        </w:tblPrEx>
+        <w:trPr>
+          <w:gridAfter w:val="1"/>
+          <w:wAfter w:w="48" w:type="dxa"/>
+          <w:trHeight w:val="300"/>
+        </w:trPr>
+        <w:tc>
+          <w:tcPr>
+            <w:tcW w:w="778" w:type="dxa"/>
+            <w:vMerge/>
+            <w:shd w:val="clear" w:color="auto" w:fill="auto"/>
+            <w:vAlign w:val="center"/>
+            <w:hideMark/>
+          </w:tcPr>
+          <w:p>
+            <w:pPr>
+              <w:rPr>
+                <w:rFonts w:ascii="Arial" w:hAnsi="Arial" w:cs="Arial"/>
+                <w:sz w:val="24"/>
+                <w:szCs w:val="24"/>
+              </w:rPr>
+            </w:pPr>
+          </w:p>
+        </w:tc>
+        <w:tc>
+          <w:tcPr>
+            <w:tcW w:w="3827" w:type="dxa"/>
+            <w:gridSpan w:val="4"/>
+            <w:shd w:val="clear" w:color="auto" w:fill="auto"/>
+            <w:vAlign w:val="center"/>
+          </w:tcPr>
+          <w:p>
+            <w:pPr>
+              <w:rPr>
+                <w:rFonts w:ascii="Arial" w:hAnsi="Arial" w:cs="Arial"/>
+                <w:sz w:val="24"/>
+                <w:szCs w:val="24"/>
+              </w:rPr>
+            </w:pPr>
+            <w:r>
+              <w:rPr>
+                <w:rFonts w:ascii="Arial" w:hAnsi="Arial" w:cs="Arial"/>
+                <w:sz w:val="24"/>
+                <w:szCs w:val="24"/>
+              </w:rPr>
+              <w:t xml:space="preserve">Jorge Alberto </w:t>
+            </w:r>
+            <w:r>
+              <w:rPr>
+                <w:rFonts w:ascii="Arial" w:hAnsi="Arial" w:cs="Arial"/>
+                <w:sz w:val="24"/>
+                <w:szCs w:val="24"/>
+              </w:rPr>
+              <w:t>Gálvez</w:t>
+            </w:r>
+          </w:p>
+        </w:tc>
+        <w:tc>
+          <w:tcPr>
+            <w:tcW w:w="1276" w:type="dxa"/>
+            <w:gridSpan w:val="2"/>
+            <w:vMerge/>
+            <w:shd w:val="clear" w:color="auto" w:fill="auto"/>
+            <w:vAlign w:val="center"/>
+            <w:hideMark/>
+          </w:tcPr>
+          <w:p>
+            <w:pPr>
+              <w:rPr>
+                <w:rFonts w:ascii="Arial" w:hAnsi="Arial" w:cs="Arial"/>
+                <w:sz w:val="24"/>
+                <w:szCs w:val="24"/>
+              </w:rPr>
+            </w:pPr>
+          </w:p>
+        </w:tc>
+        <w:tc>
+          <w:tcPr>
+            <w:tcW w:w="3544" w:type="dxa"/>
+            <w:gridSpan w:val="2"/>
+            <w:shd w:val="clear" w:color="auto" w:fill="auto"/>
+            <w:vAlign w:val="center"/>
+            <w:hideMark/>
+          </w:tcPr>
+          <w:p>
+            <w:pPr>
+              <w:rPr>
+                <w:rFonts w:ascii="Arial" w:hAnsi="Arial" w:cs="Arial"/>
+                <w:sz w:val="24"/>
+                <w:szCs w:val="24"/>
+              </w:rPr>
+            </w:pPr>
+            <w:r>
+              <w:rPr>
+                <w:rFonts w:ascii="Arial" w:hAnsi="Arial" w:cs="Arial"/>
+                <w:sz w:val="24"/>
+                <w:szCs w:val="24"/>
+              </w:rPr>
+              <w:t> </w:t>
+            </w:r>
+          </w:p>
+        </w:tc>
+      </w:tr>
+      <w:tr>
+        <w:tblPrEx>
+          <w:jc w:val="left"/>
+          <w:tblLook w:val="04A0" w:firstRow="1" w:lastRow="0" w:firstColumn="1" w:lastColumn="0" w:noHBand="0" w:noVBand="1"/>
+        </w:tblPrEx>
+        <w:trPr>
+          <w:gridAfter w:val="1"/>
+          <w:wAfter w:w="48" w:type="dxa"/>
+          <w:trHeight w:val="300"/>
+        </w:trPr>
+        <w:tc>
+          <w:tcPr>
+            <w:tcW w:w="778" w:type="dxa"/>
+            <w:vMerge/>
+            <w:shd w:val="clear" w:color="auto" w:fill="auto"/>
+            <w:vAlign w:val="center"/>
+            <w:hideMark/>
+          </w:tcPr>
+          <w:p>
+            <w:pPr>
+              <w:rPr>
+                <w:rFonts w:ascii="Arial" w:hAnsi="Arial" w:cs="Arial"/>
+                <w:sz w:val="24"/>
+                <w:szCs w:val="24"/>
+              </w:rPr>
+            </w:pPr>
+          </w:p>
+        </w:tc>
+        <w:tc>
+          <w:tcPr>
+            <w:tcW w:w="3827" w:type="dxa"/>
+            <w:gridSpan w:val="4"/>
+            <w:shd w:val="clear" w:color="auto" w:fill="auto"/>
+            <w:vAlign w:val="center"/>
+          </w:tcPr>
+          <w:p>
+            <w:pPr>
+              <w:rPr>
+                <w:rFonts w:ascii="Arial" w:hAnsi="Arial" w:cs="Arial"/>
+                <w:sz w:val="24"/>
+                <w:szCs w:val="24"/>
+              </w:rPr>
+            </w:pPr>
+          </w:p>
+        </w:tc>
+        <w:tc>
+          <w:tcPr>
+            <w:tcW w:w="1276" w:type="dxa"/>
+            <w:gridSpan w:val="2"/>
+            <w:vMerge/>
+            <w:shd w:val="clear" w:color="auto" w:fill="auto"/>
+            <w:vAlign w:val="center"/>
+            <w:hideMark/>
+          </w:tcPr>
+          <w:p>
+            <w:pPr>
+              <w:rPr>
+                <w:rFonts w:ascii="Arial" w:hAnsi="Arial" w:cs="Arial"/>
+                <w:sz w:val="24"/>
+                <w:szCs w:val="24"/>
+              </w:rPr>
+            </w:pPr>
+          </w:p>
+        </w:tc>
+        <w:tc>
+          <w:tcPr>
+            <w:tcW w:w="3544" w:type="dxa"/>
+            <w:gridSpan w:val="2"/>
+            <w:shd w:val="clear" w:color="auto" w:fill="auto"/>
+            <w:vAlign w:val="center"/>
+            <w:hideMark/>
+          </w:tcPr>
+          <w:p>
+            <w:pPr>
+              <w:rPr>
+                <w:rFonts w:ascii="Arial" w:hAnsi="Arial" w:cs="Arial"/>
+                <w:sz w:val="24"/>
+                <w:szCs w:val="24"/>
+              </w:rPr>
+            </w:pPr>
+            <w:r>
+              <w:rPr>
+                <w:rFonts w:ascii="Arial" w:hAnsi="Arial" w:cs="Arial"/>
+                <w:sz w:val="24"/>
+                <w:szCs w:val="24"/>
+              </w:rPr>
+              <w:t> </w:t>
+            </w:r>
+          </w:p>
+        </w:tc>
+      </w:tr>
+      <w:tr>
+        <w:tblPrEx>
+          <w:jc w:val="left"/>
+          <w:tblLook w:val="04A0" w:firstRow="1" w:lastRow="0" w:firstColumn="1" w:lastColumn="0" w:noHBand="0" w:noVBand="1"/>
+        </w:tblPrEx>
+        <w:trPr>
+          <w:gridAfter w:val="1"/>
+          <w:wAfter w:w="48" w:type="dxa"/>
+          <w:trHeight w:val="300"/>
+        </w:trPr>
+        <w:tc>
+          <w:tcPr>
+            <w:tcW w:w="778" w:type="dxa"/>
+            <w:vMerge/>
+            <w:shd w:val="clear" w:color="auto" w:fill="auto"/>
+            <w:vAlign w:val="center"/>
+            <w:hideMark/>
+          </w:tcPr>
+          <w:p>
+            <w:pPr>
+              <w:rPr>
+                <w:rFonts w:ascii="Arial" w:hAnsi="Arial" w:cs="Arial"/>
+                <w:sz w:val="24"/>
+                <w:szCs w:val="24"/>
+              </w:rPr>
+            </w:pPr>
+          </w:p>
+        </w:tc>
+        <w:tc>
+          <w:tcPr>
+            <w:tcW w:w="3827" w:type="dxa"/>
+            <w:gridSpan w:val="4"/>
+            <w:shd w:val="clear" w:color="auto" w:fill="auto"/>
+            <w:vAlign w:val="center"/>
+          </w:tcPr>
+          <w:p>
+            <w:pPr>
+              <w:rPr>
+                <w:rFonts w:ascii="Arial" w:hAnsi="Arial" w:cs="Arial"/>
+                <w:sz w:val="24"/>
+                <w:szCs w:val="24"/>
+              </w:rPr>
+            </w:pPr>
+          </w:p>
+        </w:tc>
+        <w:tc>
+          <w:tcPr>
+            <w:tcW w:w="1276" w:type="dxa"/>
+            <w:gridSpan w:val="2"/>
+            <w:vMerge/>
+            <w:shd w:val="clear" w:color="auto" w:fill="auto"/>
+            <w:vAlign w:val="center"/>
+            <w:hideMark/>
+          </w:tcPr>
+          <w:p>
+            <w:pPr>
+              <w:rPr>
+                <w:rFonts w:ascii="Arial" w:hAnsi="Arial" w:cs="Arial"/>
+                <w:sz w:val="24"/>
+                <w:szCs w:val="24"/>
+              </w:rPr>
+            </w:pPr>
+          </w:p>
+        </w:tc>
+        <w:tc>
+          <w:tcPr>
+            <w:tcW w:w="3544" w:type="dxa"/>
+            <w:gridSpan w:val="2"/>
+            <w:shd w:val="clear" w:color="auto" w:fill="auto"/>
+            <w:vAlign w:val="center"/>
+            <w:hideMark/>
+          </w:tcPr>
+          <w:p>
+            <w:pPr>
+              <w:rPr>
+                <w:rFonts w:ascii="Arial" w:hAnsi="Arial" w:cs="Arial"/>
+                <w:sz w:val="24"/>
+                <w:szCs w:val="24"/>
+              </w:rPr>
+            </w:pPr>
+            <w:r>
+              <w:rPr>
+                <w:rFonts w:ascii="Arial" w:hAnsi="Arial" w:cs="Arial"/>
+                <w:sz w:val="24"/>
+                <w:szCs w:val="24"/>
+              </w:rPr>
+              <w:t> </w:t>
+            </w:r>
+          </w:p>
+        </w:tc>
+      </w:tr>
+      <w:tr>
+        <w:trPr>
+          <w:trHeight w:val="565"/>
+          <w:jc w:val="center"/>
+        </w:trPr>
+        <w:tc>
+          <w:tcPr>
+            <w:tcW w:w="1867" w:type="dxa"/>
+            <w:gridSpan w:val="2"/>
+            <w:shd w:val="clear" w:color="auto" w:fill="auto"/>
+            <w:vAlign w:val="center"/>
+          </w:tcPr>
+          <w:p>
+            <w:pPr>
+              <w:tabs>
+                <w:tab w:val="left" w:pos="2880"/>
+              </w:tabs>
+              <w:spacing w:line="276" w:lineRule="auto"/>
+              <w:ind w:right="178"/>
+              <w:rPr>
+                <w:rFonts w:ascii="Arial" w:hAnsi="Arial" w:cs="Arial"/>
+                <w:sz w:val="24"/>
+                <w:szCs w:val="24"/>
+              </w:rPr>
+            </w:pPr>
+            <w:r>
+              <w:rPr>
+                <w:rFonts w:ascii="Arial" w:hAnsi="Arial" w:cs="Arial"/>
+                <w:sz w:val="24"/>
+                <w:szCs w:val="24"/>
+              </w:rPr>
+              <w:t>Ubicación:</w:t>
+            </w:r>
+          </w:p>
+        </w:tc>
+        <w:tc>
+          <w:tcPr>
+            <w:tcW w:w="7606" w:type="dxa"/>
+            <w:gridSpan w:val="8"/>
+            <w:shd w:val="clear" w:color="auto" w:fill="auto"/>
+          </w:tcPr>
+          <w:p>
+            <w:pPr>
+              <w:tabs>
+                <w:tab w:val="left" w:pos="2880"/>
+              </w:tabs>
+              <w:spacing w:line="276" w:lineRule="auto"/>
+              <w:ind w:right="178"/>
+              <w:rPr>
+                <w:rFonts w:ascii="Arial" w:hAnsi="Arial" w:cs="Arial"/>
+                <w:sz w:val="24"/>
+                <w:szCs w:val="24"/>
+              </w:rPr>
+            </w:pPr>
+            <w:r>
+              <w:rPr>
+                <w:rFonts w:ascii="Arial" w:hAnsi="Arial" w:cs="Arial"/>
+                <w:sz w:val="24"/>
+                <w:szCs w:val="24"/>
+              </w:rPr>
+              <w:t>Universidad Tecnológica de Pereira</w:t>
+            </w:r>
+          </w:p>
+        </w:tc>
+      </w:tr>
+    </w:tbl>
     <w:p>
       <w:pPr>
         <w:pStyle w:val="Prrafodelista"/>
@@ -3711,7 +5760,7 @@
           <w:szCs w:val="24"/>
         </w:rPr>
       </w:pPr>
-      <w:bookmarkStart w:id="4" w:name="_Toc491357128"/>
+      <w:bookmarkStart w:id="2" w:name="_Toc491357127"/>
       <w:r>
         <w:rPr>
           <w:rFonts w:ascii="Arial" w:hAnsi="Arial" w:cs="Arial"/>
@@ -3719,9 +5768,9 @@
           <w:sz w:val="24"/>
           <w:szCs w:val="24"/>
         </w:rPr>
-        <w:t>Estrategia de las pruebas</w:t>
+        <w:t>Introducción</w:t>
       </w:r>
-      <w:bookmarkEnd w:id="4"/>
+      <w:bookmarkEnd w:id="2"/>
     </w:p>
     <w:p>
       <w:pPr>
@@ -3751,7 +5800,109 @@
           <w:sz w:val="24"/>
           <w:szCs w:val="24"/>
         </w:rPr>
-        <w:t>A través de los diferentes documentos que se han realizado, se pretende retomar información directamente relacionada con las pruebas, para asegurar la calidad de estas y del producto. Además, le permite al responsable de las pruebas saber exactamente los criterios que se deben tener en cuenta para probar cada elemento del sistema.</w:t>
+        <w:t>El</w:t>
+      </w:r>
+      <w:r>
+        <w:rPr>
+          <w:rFonts w:ascii="Arial" w:hAnsi="Arial" w:cs="Arial"/>
+          <w:sz w:val="24"/>
+          <w:szCs w:val="24"/>
+        </w:rPr>
+        <w:t xml:space="preserve"> plan de pruebas de Software que se elabora </w:t>
+      </w:r>
+      <w:r>
+        <w:rPr>
+          <w:rFonts w:ascii="Arial" w:hAnsi="Arial" w:cs="Arial"/>
+          <w:sz w:val="24"/>
+          <w:szCs w:val="24"/>
+        </w:rPr>
+        <w:t>en</w:t>
+      </w:r>
+      <w:r>
+        <w:rPr>
+          <w:rFonts w:ascii="Arial" w:hAnsi="Arial" w:cs="Arial"/>
+          <w:sz w:val="24"/>
+          <w:szCs w:val="24"/>
+        </w:rPr>
+        <w:t xml:space="preserve"> este proyecto es con el fin de especificar qué elementos o componentes se van a probar para la validación y verifi</w:t>
+      </w:r>
+      <w:r>
+        <w:rPr>
+          <w:rFonts w:ascii="Arial" w:hAnsi="Arial" w:cs="Arial"/>
+          <w:sz w:val="24"/>
+          <w:szCs w:val="24"/>
+        </w:rPr>
+        <w:t xml:space="preserve">cación de los requerimientos de la </w:t>
+      </w:r>
+      <w:r>
+        <w:rPr>
+          <w:rFonts w:ascii="Arial" w:hAnsi="Arial" w:cs="Arial"/>
+          <w:b/>
+          <w:sz w:val="24"/>
+          <w:szCs w:val="24"/>
+        </w:rPr>
+        <w:t>Herramienta Tecnológica para el hallazgo de objetos perdidos dentro de la universidad tecnológica de Pereira</w:t>
+      </w:r>
+      <w:r>
+        <w:rPr>
+          <w:rFonts w:ascii="Arial" w:hAnsi="Arial" w:cs="Arial"/>
+          <w:b/>
+          <w:sz w:val="24"/>
+          <w:szCs w:val="24"/>
+        </w:rPr>
+        <w:t>.</w:t>
+      </w:r>
+      <w:r>
+        <w:rPr>
+          <w:rFonts w:ascii="Arial" w:hAnsi="Arial" w:cs="Arial"/>
+          <w:sz w:val="24"/>
+          <w:szCs w:val="24"/>
+        </w:rPr>
+        <w:t xml:space="preserve"> Además, a través del plan de pruebas se puede continuar con la trazabilidad de los requerimientos, con lo cual el grupo de trabajo identifica el avance logrado para la entrega del </w:t>
+      </w:r>
+      <w:r>
+        <w:rPr>
+          <w:rFonts w:ascii="Arial" w:hAnsi="Arial" w:cs="Arial"/>
+          <w:sz w:val="24"/>
+          <w:szCs w:val="24"/>
+        </w:rPr>
+        <w:t>primer sprint</w:t>
+      </w:r>
+      <w:r>
+        <w:rPr>
+          <w:rFonts w:ascii="Arial" w:hAnsi="Arial" w:cs="Arial"/>
+          <w:sz w:val="24"/>
+          <w:szCs w:val="24"/>
+        </w:rPr>
+        <w:t xml:space="preserve"> y segundo sprint</w:t>
+      </w:r>
+      <w:r>
+        <w:rPr>
+          <w:rFonts w:ascii="Arial" w:hAnsi="Arial" w:cs="Arial"/>
+          <w:sz w:val="24"/>
+          <w:szCs w:val="24"/>
+        </w:rPr>
+        <w:t>.</w:t>
+      </w:r>
+    </w:p>
+    <w:p>
+      <w:pPr>
+        <w:pStyle w:val="Prrafodelista"/>
+        <w:ind w:left="1080"/>
+        <w:jc w:val="both"/>
+        <w:rPr>
+          <w:rFonts w:ascii="Arial" w:hAnsi="Arial" w:cs="Arial"/>
+          <w:sz w:val="24"/>
+          <w:szCs w:val="24"/>
+        </w:rPr>
+      </w:pPr>
+      <w:r>
+        <w:rPr>
+          <w:rFonts w:ascii="Arial" w:hAnsi="Arial" w:cs="Arial"/>
+          <w:sz w:val="24"/>
+          <w:szCs w:val="24"/>
+        </w:rPr>
+        <w:t>Al desarrollar el plan de pruebas, se puede obtener información sobre los errores, defectos o fallas que tiene el prototipo, así se realizan las correcciones pertinentes, según el caso y se asegura la calidad del producto que se está entregando. El plan de pruebas se aplica sobre el producto, es decir, el código del sistema.</w:t>
       </w:r>
     </w:p>
     <w:p>
@@ -3780,7 +5931,7 @@
           <w:szCs w:val="24"/>
         </w:rPr>
       </w:pPr>
-      <w:bookmarkStart w:id="5" w:name="_Toc491357129"/>
+      <w:bookmarkStart w:id="3" w:name="_Toc491357128"/>
       <w:r>
         <w:rPr>
           <w:rFonts w:ascii="Arial" w:hAnsi="Arial" w:cs="Arial"/>
@@ -3788,9 +5939,9 @@
           <w:sz w:val="24"/>
           <w:szCs w:val="24"/>
         </w:rPr>
-        <w:t>Alcance</w:t>
+        <w:t>Estrategia de las pruebas</w:t>
       </w:r>
-      <w:bookmarkEnd w:id="5"/>
+      <w:bookmarkEnd w:id="3"/>
     </w:p>
     <w:p>
       <w:pPr>
@@ -3805,6 +5956,7 @@
     </w:p>
     <w:p>
       <w:pPr>
+        <w:pStyle w:val="Prrafodelista"/>
         <w:ind w:left="1080"/>
         <w:jc w:val="both"/>
         <w:rPr>
@@ -3815,51 +5967,33 @@
       </w:pPr>
       <w:r>
         <w:rPr>
-          <w:rFonts w:ascii="Arial" w:eastAsia="Times New Roman" w:hAnsi="Arial" w:cs="Arial"/>
-          <w:sz w:val="24"/>
-          <w:szCs w:val="24"/>
-        </w:rPr>
-        <w:t>Teniendo en cuenta los documentos hechos anteriormente, el grupo de trabajo pretende realizar</w:t>
-      </w:r>
-      <w:r>
-        <w:rPr>
-          <w:rFonts w:ascii="Arial" w:hAnsi="Arial" w:cs="Arial"/>
-          <w:sz w:val="24"/>
-          <w:szCs w:val="24"/>
-        </w:rPr>
-        <w:t xml:space="preserve"> </w:t>
-      </w:r>
-      <w:r>
-        <w:rPr>
-          <w:rFonts w:ascii="Arial" w:eastAsia="Times New Roman" w:hAnsi="Arial" w:cs="Arial"/>
-          <w:sz w:val="24"/>
-          <w:szCs w:val="24"/>
-        </w:rPr>
-        <w:t>las pruebas</w:t>
-      </w:r>
-      <w:r>
-        <w:rPr>
-          <w:rFonts w:ascii="Arial" w:eastAsia="Times New Roman" w:hAnsi="Arial" w:cs="Arial"/>
-          <w:sz w:val="24"/>
-          <w:szCs w:val="24"/>
-        </w:rPr>
-        <w:t xml:space="preserve"> funcionales</w:t>
-      </w:r>
-      <w:r>
-        <w:rPr>
-          <w:rFonts w:ascii="Arial" w:eastAsia="Times New Roman" w:hAnsi="Arial" w:cs="Arial"/>
-          <w:sz w:val="24"/>
-          <w:szCs w:val="24"/>
-        </w:rPr>
-        <w:t>, de manera incremental, por módulo.</w:t>
+          <w:rFonts w:ascii="Arial" w:hAnsi="Arial" w:cs="Arial"/>
+          <w:sz w:val="24"/>
+          <w:szCs w:val="24"/>
+        </w:rPr>
+        <w:t>A través de los diferentes documentos que se han realizado, se pretende retomar información directamente relacionada con las pruebas, para asegurar la calidad de estas y del producto. Además, le permite al responsable de las pruebas saber exactamente los criterios que se deben tener en cuenta para probar cada elemento del sistema.</w:t>
       </w:r>
     </w:p>
     <w:p>
       <w:pPr>
         <w:pStyle w:val="Prrafodelista"/>
-        <w:ind w:left="1800"/>
-        <w:rPr>
-          <w:rFonts w:ascii="Arial" w:eastAsia="Times New Roman" w:hAnsi="Arial" w:cs="Arial"/>
+        <w:ind w:left="1080"/>
+        <w:jc w:val="both"/>
+        <w:rPr>
+          <w:rFonts w:ascii="Arial" w:hAnsi="Arial" w:cs="Arial"/>
+          <w:sz w:val="24"/>
+          <w:szCs w:val="24"/>
+        </w:rPr>
+      </w:pPr>
+      <w:bookmarkStart w:id="4" w:name="_GoBack"/>
+      <w:bookmarkEnd w:id="4"/>
+    </w:p>
+    <w:p>
+      <w:pPr>
+        <w:pStyle w:val="Prrafodelista"/>
+        <w:ind w:left="1080"/>
+        <w:rPr>
+          <w:rFonts w:ascii="Arial" w:hAnsi="Arial" w:cs="Arial"/>
           <w:sz w:val="24"/>
           <w:szCs w:val="24"/>
         </w:rPr>
@@ -3878,6 +6012,106 @@
           <w:b/>
           <w:sz w:val="24"/>
           <w:szCs w:val="24"/>
+        </w:rPr>
+      </w:pPr>
+      <w:bookmarkStart w:id="5" w:name="_Toc491357129"/>
+      <w:r>
+        <w:rPr>
+          <w:rFonts w:ascii="Arial" w:hAnsi="Arial" w:cs="Arial"/>
+          <w:b/>
+          <w:sz w:val="24"/>
+          <w:szCs w:val="24"/>
+        </w:rPr>
+        <w:t>Alcance</w:t>
+      </w:r>
+      <w:bookmarkEnd w:id="5"/>
+    </w:p>
+    <w:p>
+      <w:pPr>
+        <w:pStyle w:val="Prrafodelista"/>
+        <w:ind w:left="1080"/>
+        <w:rPr>
+          <w:rFonts w:ascii="Arial" w:hAnsi="Arial" w:cs="Arial"/>
+          <w:sz w:val="24"/>
+          <w:szCs w:val="24"/>
+        </w:rPr>
+      </w:pPr>
+    </w:p>
+    <w:p>
+      <w:pPr>
+        <w:ind w:left="1080"/>
+        <w:jc w:val="both"/>
+        <w:rPr>
+          <w:rFonts w:ascii="Arial" w:hAnsi="Arial" w:cs="Arial"/>
+          <w:sz w:val="24"/>
+          <w:szCs w:val="24"/>
+        </w:rPr>
+      </w:pPr>
+      <w:r>
+        <w:rPr>
+          <w:rFonts w:ascii="Arial" w:eastAsia="Times New Roman" w:hAnsi="Arial" w:cs="Arial"/>
+          <w:sz w:val="24"/>
+          <w:szCs w:val="24"/>
+        </w:rPr>
+        <w:t>Teniendo en cuenta los documentos hechos anteriormente, el grupo de trabajo pretende realizar</w:t>
+      </w:r>
+      <w:r>
+        <w:rPr>
+          <w:rFonts w:ascii="Arial" w:hAnsi="Arial" w:cs="Arial"/>
+          <w:sz w:val="24"/>
+          <w:szCs w:val="24"/>
+        </w:rPr>
+        <w:t xml:space="preserve"> </w:t>
+      </w:r>
+      <w:r>
+        <w:rPr>
+          <w:rFonts w:ascii="Arial" w:eastAsia="Times New Roman" w:hAnsi="Arial" w:cs="Arial"/>
+          <w:sz w:val="24"/>
+          <w:szCs w:val="24"/>
+        </w:rPr>
+        <w:t>las pruebas</w:t>
+      </w:r>
+      <w:r>
+        <w:rPr>
+          <w:rFonts w:ascii="Arial" w:eastAsia="Times New Roman" w:hAnsi="Arial" w:cs="Arial"/>
+          <w:sz w:val="24"/>
+          <w:szCs w:val="24"/>
+        </w:rPr>
+        <w:t xml:space="preserve"> funcionales</w:t>
+      </w:r>
+      <w:r>
+        <w:rPr>
+          <w:rFonts w:ascii="Arial" w:eastAsia="Times New Roman" w:hAnsi="Arial" w:cs="Arial"/>
+          <w:sz w:val="24"/>
+          <w:szCs w:val="24"/>
+        </w:rPr>
+        <w:t>, de manera incremental, por módulo.</w:t>
+      </w:r>
+    </w:p>
+    <w:p>
+      <w:pPr>
+        <w:pStyle w:val="Prrafodelista"/>
+        <w:ind w:left="1800"/>
+        <w:rPr>
+          <w:rFonts w:ascii="Arial" w:eastAsia="Times New Roman" w:hAnsi="Arial" w:cs="Arial"/>
+          <w:sz w:val="24"/>
+          <w:szCs w:val="24"/>
+        </w:rPr>
+      </w:pPr>
+    </w:p>
+    <w:p>
+      <w:pPr>
+        <w:pStyle w:val="Prrafodelista"/>
+        <w:numPr>
+          <w:ilvl w:val="0"/>
+          <w:numId w:val="2"/>
+        </w:numPr>
+        <w:outlineLvl w:val="0"/>
+        <w:rPr>
+          <w:rFonts w:ascii="Arial" w:hAnsi="Arial" w:cs="Arial"/>
+          <w:b/>
+          <w:sz w:val="24"/>
+          <w:szCs w:val="24"/>
           <w:lang w:val="es-ES"/>
         </w:rPr>
       </w:pPr>
@@ -3890,7 +6124,6 @@
           <w:szCs w:val="24"/>
           <w:lang w:val="es-ES"/>
         </w:rPr>
-        <w:lastRenderedPageBreak/>
         <w:t>Procedimiento de Usuarios</w:t>
       </w:r>
       <w:bookmarkEnd w:id="6"/>
@@ -4020,23 +6253,7 @@
           <w:sz w:val="24"/>
           <w:szCs w:val="24"/>
         </w:rPr>
-        <w:t xml:space="preserve">: las instrucciones proporcionadas en el </w:t>
-      </w:r>
-      <w:r>
-        <w:rPr>
-          <w:rFonts w:ascii="Arial" w:eastAsia="Times New Roman" w:hAnsi="Arial" w:cs="Arial"/>
-          <w:sz w:val="24"/>
-          <w:szCs w:val="24"/>
-        </w:rPr>
-        <w:t>documento</w:t>
-      </w:r>
-      <w:r>
-        <w:rPr>
-          <w:rFonts w:ascii="Arial" w:eastAsia="Times New Roman" w:hAnsi="Arial" w:cs="Arial"/>
-          <w:sz w:val="24"/>
-          <w:szCs w:val="24"/>
-        </w:rPr>
-        <w:t xml:space="preserve"> deben ser lo suficientemente</w:t>
+        <w:t>: las instrucciones proporcionadas en el documento deben ser lo suficientemente</w:t>
       </w:r>
       <w:r>
         <w:rPr>
@@ -5703,7 +7920,7 @@
 </file>
 
 <file path=customXml/itemProps1.xml><?xml version="1.0" encoding="utf-8"?>
-<ds:datastoreItem xmlns:ds="http://schemas.openxmlformats.org/officeDocument/2006/customXml" ds:itemID="{DD8885FD-BED4-481B-98F6-F12C80AF2179}">
+<ds:datastoreItem xmlns:ds="http://schemas.openxmlformats.org/officeDocument/2006/customXml" ds:itemID="{06BAFF23-5E4B-4ADF-A11E-BD4F565DF1ED}">
   <ds:schemaRefs>
     <ds:schemaRef ds:uri="http://schemas.openxmlformats.org/officeDocument/2006/bibliography"/>
   </ds:schemaRefs>

</xml_diff>

<commit_message>
Se actualizan los documentos de pruebas
</commit_message>
<xml_diff>
--- a/SPRINT 2/6-Pruebas/Plan de Pruebas.docx
+++ b/SPRINT 2/6-Pruebas/Plan de Pruebas.docx
@@ -1418,6 +1418,7 @@
           <w:ilvl w:val="1"/>
           <w:numId w:val="2"/>
         </w:numPr>
+        <w:outlineLvl w:val="1"/>
         <w:rPr>
           <w:rFonts w:ascii="Arial" w:hAnsi="Arial" w:cs="Arial"/>
           <w:b/>
@@ -3503,6 +3504,7 @@
                 <w:szCs w:val="24"/>
               </w:rPr>
             </w:pPr>
+            <w:bookmarkStart w:id="2" w:name="_GoBack"/>
             <w:r>
               <w:rPr>
                 <w:rFonts w:ascii="Arial" w:hAnsi="Arial" w:cs="Arial"/>
@@ -3543,6 +3545,7 @@
           </w:p>
         </w:tc>
       </w:tr>
+      <w:bookmarkEnd w:id="2"/>
     </w:tbl>
     <w:p>
       <w:pPr>
@@ -3562,6 +3565,7 @@
           <w:ilvl w:val="1"/>
           <w:numId w:val="2"/>
         </w:numPr>
+        <w:outlineLvl w:val="1"/>
         <w:rPr>
           <w:rFonts w:ascii="Arial" w:hAnsi="Arial" w:cs="Arial"/>
           <w:b/>
@@ -3766,31 +3770,7 @@
                 <w:sz w:val="24"/>
                 <w:szCs w:val="24"/>
               </w:rPr>
-              <w:t>21</w:t>
-            </w:r>
-            <w:r>
-              <w:rPr>
-                <w:rFonts w:ascii="Arial" w:hAnsi="Arial" w:cs="Arial"/>
-                <w:sz w:val="24"/>
-                <w:szCs w:val="24"/>
-              </w:rPr>
-              <w:t xml:space="preserve"> de </w:t>
-            </w:r>
-            <w:r>
-              <w:rPr>
-                <w:rFonts w:ascii="Arial" w:hAnsi="Arial" w:cs="Arial"/>
-                <w:sz w:val="24"/>
-                <w:szCs w:val="24"/>
-              </w:rPr>
-              <w:t>septiembre</w:t>
-            </w:r>
-            <w:r>
-              <w:rPr>
-                <w:rFonts w:ascii="Arial" w:hAnsi="Arial" w:cs="Arial"/>
-                <w:sz w:val="24"/>
-                <w:szCs w:val="24"/>
-              </w:rPr>
-              <w:t xml:space="preserve"> del 2017</w:t>
+              <w:t>21 de septiembre del 2017</w:t>
             </w:r>
           </w:p>
         </w:tc>
@@ -4547,15 +4527,7 @@
                 <w:sz w:val="24"/>
                 <w:szCs w:val="24"/>
               </w:rPr>
-              <w:t xml:space="preserve">Juan Pablo Campos </w:t>
-            </w:r>
-            <w:r>
-              <w:rPr>
-                <w:rFonts w:ascii="Arial" w:hAnsi="Arial" w:cs="Arial"/>
-                <w:sz w:val="24"/>
-                <w:szCs w:val="24"/>
-              </w:rPr>
-              <w:t>Garzón</w:t>
+              <w:t>Juan Pablo Campos Garzón</w:t>
             </w:r>
           </w:p>
         </w:tc>
@@ -4733,20 +4705,7 @@
                 <w:szCs w:val="24"/>
                 <w:lang w:val="es-ES"/>
               </w:rPr>
-              <w:t xml:space="preserve">Juan Pablo Campos </w:t>
-            </w:r>
-            <w:r>
-              <w:rPr>
-                <w:rFonts w:ascii="Arial" w:hAnsi="Arial" w:cs="Arial"/>
-                <w:b/>
-                <w:bCs/>
-                <w:i/>
-                <w:iCs/>
-                <w:sz w:val="24"/>
-                <w:szCs w:val="24"/>
-                <w:lang w:val="es-ES"/>
-              </w:rPr>
-              <w:t>Garzón</w:t>
+              <w:t>Juan Pablo Campos Garzón</w:t>
             </w:r>
             <w:r>
               <w:rPr>
@@ -4976,19 +4935,7 @@
                 <w:sz w:val="24"/>
                 <w:szCs w:val="24"/>
               </w:rPr>
-              <w:t xml:space="preserve">Jorge Alberto </w:t>
-            </w:r>
-            <w:r>
-              <w:rPr>
-                <w:rFonts w:ascii="Arial" w:hAnsi="Arial" w:cs="Arial"/>
-                <w:b/>
-                <w:bCs/>
-                <w:i/>
-                <w:iCs/>
-                <w:sz w:val="24"/>
-                <w:szCs w:val="24"/>
-              </w:rPr>
-              <w:t>Gálvez</w:t>
+              <w:t>Jorge Alberto Gálvez</w:t>
             </w:r>
           </w:p>
         </w:tc>
@@ -5212,16 +5159,7 @@
                 <w:szCs w:val="24"/>
                 <w:lang w:val="es-ES"/>
               </w:rPr>
-              <w:t xml:space="preserve">Juan Pablo Campos </w:t>
-            </w:r>
-            <w:r>
-              <w:rPr>
-                <w:rFonts w:ascii="Arial" w:hAnsi="Arial" w:cs="Arial"/>
-                <w:sz w:val="24"/>
-                <w:szCs w:val="24"/>
-                <w:lang w:val="es-ES"/>
-              </w:rPr>
-              <w:t>Garzón</w:t>
+              <w:t>Juan Pablo Campos Garzón</w:t>
             </w:r>
             <w:r>
               <w:rPr>
@@ -5428,15 +5366,7 @@
                 <w:sz w:val="24"/>
                 <w:szCs w:val="24"/>
               </w:rPr>
-              <w:t xml:space="preserve">Jorge Alberto </w:t>
-            </w:r>
-            <w:r>
-              <w:rPr>
-                <w:rFonts w:ascii="Arial" w:hAnsi="Arial" w:cs="Arial"/>
-                <w:sz w:val="24"/>
-                <w:szCs w:val="24"/>
-              </w:rPr>
-              <w:t>Gálvez</w:t>
+              <w:t>Jorge Alberto Gálvez</w:t>
             </w:r>
           </w:p>
         </w:tc>
@@ -5760,7 +5690,7 @@
           <w:szCs w:val="24"/>
         </w:rPr>
       </w:pPr>
-      <w:bookmarkStart w:id="2" w:name="_Toc491357127"/>
+      <w:bookmarkStart w:id="3" w:name="_Toc491357127"/>
       <w:r>
         <w:rPr>
           <w:rFonts w:ascii="Arial" w:hAnsi="Arial" w:cs="Arial"/>
@@ -5770,7 +5700,7 @@
         </w:rPr>
         <w:t>Introducción</w:t>
       </w:r>
-      <w:bookmarkEnd w:id="2"/>
+      <w:bookmarkEnd w:id="3"/>
     </w:p>
     <w:p>
       <w:pPr>
@@ -5931,7 +5861,7 @@
           <w:szCs w:val="24"/>
         </w:rPr>
       </w:pPr>
-      <w:bookmarkStart w:id="3" w:name="_Toc491357128"/>
+      <w:bookmarkStart w:id="4" w:name="_Toc491357128"/>
       <w:r>
         <w:rPr>
           <w:rFonts w:ascii="Arial" w:hAnsi="Arial" w:cs="Arial"/>
@@ -5941,7 +5871,7 @@
         </w:rPr>
         <w:t>Estrategia de las pruebas</w:t>
       </w:r>
-      <w:bookmarkEnd w:id="3"/>
+      <w:bookmarkEnd w:id="4"/>
     </w:p>
     <w:p>
       <w:pPr>
@@ -5985,8 +5915,6 @@
           <w:szCs w:val="24"/>
         </w:rPr>
       </w:pPr>
-      <w:bookmarkStart w:id="4" w:name="_GoBack"/>
-      <w:bookmarkEnd w:id="4"/>
     </w:p>
     <w:p>
       <w:pPr>
@@ -7920,7 +7848,7 @@
 </file>
 
 <file path=customXml/itemProps1.xml><?xml version="1.0" encoding="utf-8"?>
-<ds:datastoreItem xmlns:ds="http://schemas.openxmlformats.org/officeDocument/2006/customXml" ds:itemID="{06BAFF23-5E4B-4ADF-A11E-BD4F565DF1ED}">
+<ds:datastoreItem xmlns:ds="http://schemas.openxmlformats.org/officeDocument/2006/customXml" ds:itemID="{81CF719E-31EC-4853-84AB-D19B5EEEDF9F}">
   <ds:schemaRefs>
     <ds:schemaRef ds:uri="http://schemas.openxmlformats.org/officeDocument/2006/bibliography"/>
   </ds:schemaRefs>

</xml_diff>